<commit_message>
More detailed analysis for charter schools and high SES subpopulations
</commit_message>
<xml_diff>
--- a/BenPlots/Analysis.docx
+++ b/BenPlots/Analysis.docx
@@ -5,18 +5,37 @@
     <w:p>
       <w:pPr>
         <w:pStyle w:val="Normal"/>
-        <w:rPr>
-          <w:b/>
-          <w:b/>
-          <w:bCs/>
-        </w:rPr>
-      </w:pPr>
-      <w:r>
-        <w:rPr>
-          <w:b/>
-          <w:bCs/>
-        </w:rPr>
-        <w:t>Analysis on NY State Education Department Dataset</w:t>
+        <w:rPr/>
+      </w:pPr>
+      <w:r>
+        <w:rPr/>
+        <w:t>ANALYSIS ON NY STATE EDUCATION DEPARTMENT DATASET</w:t>
+      </w:r>
+    </w:p>
+    <w:p>
+      <w:pPr>
+        <w:pStyle w:val="Normal"/>
+        <w:rPr/>
+      </w:pPr>
+      <w:r>
+        <w:rPr/>
+      </w:r>
+    </w:p>
+    <w:p>
+      <w:pPr>
+        <w:pStyle w:val="Normal"/>
+        <w:rPr>
+          <w:b/>
+          <w:b/>
+          <w:bCs/>
+        </w:rPr>
+      </w:pPr>
+      <w:r>
+        <w:rPr>
+          <w:b/>
+          <w:bCs/>
+        </w:rPr>
+        <w:t>Feature Correlations</w:t>
       </w:r>
     </w:p>
     <w:p>
@@ -527,8 +546,14 @@
       </w:pPr>
       <w:r>
         <w:rPr/>
-        <w:t>Figure 2. Spearman Rank Correlation for graduation percentage per school</w:t>
-      </w:r>
+        <w:t xml:space="preserve">Figure 2. </w:t>
+      </w:r>
+      <w:bookmarkStart w:id="0" w:name="__DdeLink__37_3309544249"/>
+      <w:r>
+        <w:rPr/>
+        <w:t>Spearman Rank Correlation for graduation percentage per school</w:t>
+      </w:r>
+      <w:bookmarkEnd w:id="0"/>
     </w:p>
     <w:p>
       <w:pPr>
@@ -1071,12 +1096,12 @@
         <w:jc w:val="center"/>
         <w:rPr/>
       </w:pPr>
-      <w:bookmarkStart w:id="0" w:name="__DdeLink__2_908787137"/>
+      <w:bookmarkStart w:id="1" w:name="__DdeLink__2_908787137"/>
       <w:r>
         <w:rPr/>
         <w:t>Figure 4. Impurity feature importance increases the Female feature and minimizes the Homeless feature compared to Spearman Rank Correlation.</w:t>
       </w:r>
-      <w:bookmarkEnd w:id="0"/>
+      <w:bookmarkEnd w:id="1"/>
     </w:p>
     <w:p>
       <w:pPr>
@@ -1162,17 +1187,2023 @@
       </w:pPr>
       <w:r>
         <w:rPr/>
-        <w:t>Figure 4. Permutation feature importance increases the Female feature and minimizes the Homeless feature compared to Spearman Rank Correlation.</w:t>
-      </w:r>
-    </w:p>
-    <w:p>
-      <w:pPr>
-        <w:pStyle w:val="Normal"/>
-        <w:jc w:val="left"/>
-        <w:rPr/>
-      </w:pPr>
-      <w:r>
-        <w:rPr/>
+      </w:r>
+    </w:p>
+    <w:p>
+      <w:pPr>
+        <w:pStyle w:val="Normal"/>
+        <w:jc w:val="center"/>
+        <w:rPr/>
+      </w:pPr>
+      <w:r>
+        <w:rPr/>
+      </w:r>
+    </w:p>
+    <w:p>
+      <w:pPr>
+        <w:pStyle w:val="Normal"/>
+        <w:jc w:val="center"/>
+        <w:rPr/>
+      </w:pPr>
+      <w:r>
+        <w:rPr/>
+      </w:r>
+    </w:p>
+    <w:p>
+      <w:pPr>
+        <w:pStyle w:val="Normal"/>
+        <w:jc w:val="center"/>
+        <w:rPr/>
+      </w:pPr>
+      <w:r>
+        <w:rPr/>
+      </w:r>
+    </w:p>
+    <w:p>
+      <w:pPr>
+        <w:pStyle w:val="Normal"/>
+        <w:jc w:val="center"/>
+        <w:rPr/>
+      </w:pPr>
+      <w:r>
+        <w:rPr/>
+      </w:r>
+    </w:p>
+    <w:p>
+      <w:pPr>
+        <w:pStyle w:val="Normal"/>
+        <w:jc w:val="center"/>
+        <w:rPr/>
+      </w:pPr>
+      <w:r>
+        <w:rPr/>
+      </w:r>
+    </w:p>
+    <w:p>
+      <w:pPr>
+        <w:pStyle w:val="Normal"/>
+        <w:jc w:val="center"/>
+        <w:rPr/>
+      </w:pPr>
+      <w:r>
+        <w:rPr/>
+      </w:r>
+    </w:p>
+    <w:p>
+      <w:pPr>
+        <w:pStyle w:val="Normal"/>
+        <w:jc w:val="center"/>
+        <w:rPr/>
+      </w:pPr>
+      <w:r>
+        <w:rPr/>
+      </w:r>
+    </w:p>
+    <w:p>
+      <w:pPr>
+        <w:pStyle w:val="Normal"/>
+        <w:jc w:val="center"/>
+        <w:rPr/>
+      </w:pPr>
+      <w:r>
+        <w:rPr/>
+      </w:r>
+    </w:p>
+    <w:p>
+      <w:pPr>
+        <w:pStyle w:val="Normal"/>
+        <w:jc w:val="center"/>
+        <w:rPr/>
+      </w:pPr>
+      <w:r>
+        <w:rPr/>
+      </w:r>
+    </w:p>
+    <w:p>
+      <w:pPr>
+        <w:pStyle w:val="Normal"/>
+        <w:jc w:val="center"/>
+        <w:rPr/>
+      </w:pPr>
+      <w:r>
+        <w:rPr/>
+      </w:r>
+    </w:p>
+    <w:p>
+      <w:pPr>
+        <w:pStyle w:val="Normal"/>
+        <w:jc w:val="center"/>
+        <w:rPr/>
+      </w:pPr>
+      <w:r>
+        <w:rPr/>
+      </w:r>
+    </w:p>
+    <w:p>
+      <w:pPr>
+        <w:pStyle w:val="Normal"/>
+        <w:jc w:val="center"/>
+        <w:rPr/>
+      </w:pPr>
+      <w:r>
+        <w:rPr/>
+      </w:r>
+    </w:p>
+    <w:p>
+      <w:pPr>
+        <w:pStyle w:val="Normal"/>
+        <w:jc w:val="center"/>
+        <w:rPr/>
+      </w:pPr>
+      <w:r>
+        <w:rPr/>
+      </w:r>
+    </w:p>
+    <w:p>
+      <w:pPr>
+        <w:pStyle w:val="Normal"/>
+        <w:jc w:val="center"/>
+        <w:rPr/>
+      </w:pPr>
+      <w:r>
+        <w:rPr/>
+      </w:r>
+    </w:p>
+    <w:p>
+      <w:pPr>
+        <w:pStyle w:val="Normal"/>
+        <w:jc w:val="center"/>
+        <w:rPr/>
+      </w:pPr>
+      <w:r>
+        <w:rPr/>
+      </w:r>
+    </w:p>
+    <w:p>
+      <w:pPr>
+        <w:pStyle w:val="Normal"/>
+        <w:jc w:val="center"/>
+        <w:rPr/>
+      </w:pPr>
+      <w:r>
+        <w:rPr/>
+      </w:r>
+    </w:p>
+    <w:p>
+      <w:pPr>
+        <w:pStyle w:val="Normal"/>
+        <w:jc w:val="center"/>
+        <w:rPr/>
+      </w:pPr>
+      <w:r>
+        <w:rPr/>
+      </w:r>
+    </w:p>
+    <w:p>
+      <w:pPr>
+        <w:pStyle w:val="Normal"/>
+        <w:jc w:val="center"/>
+        <w:rPr/>
+      </w:pPr>
+      <w:r>
+        <w:rPr/>
+        <w:t xml:space="preserve">Figure </w:t>
+      </w:r>
+      <w:r>
+        <w:rPr/>
+        <w:t>5</w:t>
+      </w:r>
+      <w:r>
+        <w:rPr/>
+        <w:t xml:space="preserve">. Permutation feature importance </w:t>
+      </w:r>
+      <w:r>
+        <w:rPr/>
+        <w:t>also</w:t>
+      </w:r>
+      <w:r>
+        <w:rPr/>
+        <w:t xml:space="preserve"> increases the Female feature and minimizes the Homeless feature compared to Spearman Rank Correlation.</w:t>
+      </w:r>
+    </w:p>
+    <w:p>
+      <w:pPr>
+        <w:pStyle w:val="Normal"/>
+        <w:jc w:val="left"/>
+        <w:rPr/>
+      </w:pPr>
+      <w:r>
+        <w:rPr/>
+      </w:r>
+    </w:p>
+    <w:p>
+      <w:pPr>
+        <w:pStyle w:val="Normal"/>
+        <w:jc w:val="left"/>
+        <w:rPr/>
+      </w:pPr>
+      <w:r>
+        <w:rPr/>
+      </w:r>
+    </w:p>
+    <w:p>
+      <w:pPr>
+        <w:pStyle w:val="Normal"/>
+        <w:jc w:val="left"/>
+        <w:rPr/>
+      </w:pPr>
+      <w:r>
+        <w:rPr/>
+        <w:t>Schools are grouped as being above or below the median for economically disadvantaged (ED) student population, and the result is shown in Figure 6. Schools with above median percent of ED students demonstrate a statistically significant lower mean graduation rate. The distributions are compared with a one-side Mann-Whitney U Test whether the ED is less than not ED. The test p-value = 0.0 supports rejecting the null hypothesis that these distributions are equivalent.</w:t>
+      </w:r>
+    </w:p>
+    <w:p>
+      <w:pPr>
+        <w:pStyle w:val="Normal"/>
+        <w:jc w:val="left"/>
+        <w:rPr/>
+      </w:pPr>
+      <w:r>
+        <w:rPr/>
+      </w:r>
+    </w:p>
+    <w:p>
+      <w:pPr>
+        <w:pStyle w:val="Normal"/>
+        <w:jc w:val="left"/>
+        <w:rPr/>
+      </w:pPr>
+      <w:r>
+        <w:rPr/>
+      </w:r>
+    </w:p>
+    <w:p>
+      <w:pPr>
+        <w:pStyle w:val="Normal"/>
+        <w:jc w:val="left"/>
+        <w:rPr/>
+      </w:pPr>
+      <w:r>
+        <w:rPr/>
+        <w:drawing>
+          <wp:anchor behindDoc="0" distT="0" distB="0" distL="0" distR="0" simplePos="0" locked="0" layoutInCell="1" allowOverlap="1" relativeHeight="7">
+            <wp:simplePos x="0" y="0"/>
+            <wp:positionH relativeFrom="column">
+              <wp:align>center</wp:align>
+            </wp:positionH>
+            <wp:positionV relativeFrom="paragraph">
+              <wp:posOffset>635</wp:posOffset>
+            </wp:positionV>
+            <wp:extent cx="5486400" cy="2139950"/>
+            <wp:effectExtent l="0" t="0" r="0" b="0"/>
+            <wp:wrapSquare wrapText="largest"/>
+            <wp:docPr id="6" name="Image6" descr=""/>
+            <wp:cNvGraphicFramePr>
+              <a:graphicFrameLocks xmlns:a="http://schemas.openxmlformats.org/drawingml/2006/main" noChangeAspect="1"/>
+            </wp:cNvGraphicFramePr>
+            <a:graphic xmlns:a="http://schemas.openxmlformats.org/drawingml/2006/main">
+              <a:graphicData uri="http://schemas.openxmlformats.org/drawingml/2006/picture">
+                <pic:pic xmlns:pic="http://schemas.openxmlformats.org/drawingml/2006/picture">
+                  <pic:nvPicPr>
+                    <pic:cNvPr id="6" name="Image6" descr=""/>
+                    <pic:cNvPicPr>
+                      <a:picLocks noChangeAspect="1" noChangeArrowheads="1"/>
+                    </pic:cNvPicPr>
+                  </pic:nvPicPr>
+                  <pic:blipFill>
+                    <a:blip r:embed="rId7"/>
+                    <a:stretch>
+                      <a:fillRect/>
+                    </a:stretch>
+                  </pic:blipFill>
+                  <pic:spPr bwMode="auto">
+                    <a:xfrm>
+                      <a:off x="0" y="0"/>
+                      <a:ext cx="5486400" cy="2139950"/>
+                    </a:xfrm>
+                    <a:prstGeom prst="rect">
+                      <a:avLst/>
+                    </a:prstGeom>
+                  </pic:spPr>
+                </pic:pic>
+              </a:graphicData>
+            </a:graphic>
+          </wp:anchor>
+        </w:drawing>
+      </w:r>
+    </w:p>
+    <w:p>
+      <w:pPr>
+        <w:pStyle w:val="Normal"/>
+        <w:jc w:val="left"/>
+        <w:rPr/>
+      </w:pPr>
+      <w:r>
+        <w:rPr/>
+      </w:r>
+    </w:p>
+    <w:p>
+      <w:pPr>
+        <w:pStyle w:val="Normal"/>
+        <w:jc w:val="left"/>
+        <w:rPr/>
+      </w:pPr>
+      <w:r>
+        <w:rPr/>
+      </w:r>
+    </w:p>
+    <w:p>
+      <w:pPr>
+        <w:pStyle w:val="Normal"/>
+        <w:jc w:val="left"/>
+        <w:rPr/>
+      </w:pPr>
+      <w:r>
+        <w:rPr/>
+      </w:r>
+    </w:p>
+    <w:p>
+      <w:pPr>
+        <w:pStyle w:val="Normal"/>
+        <w:jc w:val="left"/>
+        <w:rPr/>
+      </w:pPr>
+      <w:r>
+        <w:rPr/>
+      </w:r>
+    </w:p>
+    <w:p>
+      <w:pPr>
+        <w:pStyle w:val="Normal"/>
+        <w:jc w:val="left"/>
+        <w:rPr/>
+      </w:pPr>
+      <w:r>
+        <w:rPr/>
+      </w:r>
+    </w:p>
+    <w:p>
+      <w:pPr>
+        <w:pStyle w:val="Normal"/>
+        <w:jc w:val="left"/>
+        <w:rPr/>
+      </w:pPr>
+      <w:r>
+        <w:rPr/>
+      </w:r>
+    </w:p>
+    <w:p>
+      <w:pPr>
+        <w:pStyle w:val="Normal"/>
+        <w:jc w:val="left"/>
+        <w:rPr/>
+      </w:pPr>
+      <w:r>
+        <w:rPr/>
+      </w:r>
+    </w:p>
+    <w:p>
+      <w:pPr>
+        <w:pStyle w:val="Normal"/>
+        <w:jc w:val="left"/>
+        <w:rPr/>
+      </w:pPr>
+      <w:r>
+        <w:rPr/>
+      </w:r>
+    </w:p>
+    <w:p>
+      <w:pPr>
+        <w:pStyle w:val="Normal"/>
+        <w:jc w:val="left"/>
+        <w:rPr/>
+      </w:pPr>
+      <w:r>
+        <w:rPr/>
+      </w:r>
+    </w:p>
+    <w:p>
+      <w:pPr>
+        <w:pStyle w:val="Normal"/>
+        <w:jc w:val="left"/>
+        <w:rPr/>
+      </w:pPr>
+      <w:r>
+        <w:rPr/>
+      </w:r>
+    </w:p>
+    <w:p>
+      <w:pPr>
+        <w:pStyle w:val="Normal"/>
+        <w:jc w:val="left"/>
+        <w:rPr/>
+      </w:pPr>
+      <w:r>
+        <w:rPr/>
+      </w:r>
+    </w:p>
+    <w:p>
+      <w:pPr>
+        <w:pStyle w:val="Normal"/>
+        <w:jc w:val="left"/>
+        <w:rPr/>
+      </w:pPr>
+      <w:r>
+        <w:rPr/>
+      </w:r>
+    </w:p>
+    <w:p>
+      <w:pPr>
+        <w:pStyle w:val="Normal"/>
+        <w:jc w:val="center"/>
+        <w:rPr/>
+      </w:pPr>
+      <w:r>
+        <w:rPr/>
+        <w:t>Figure 6. Count of schools by graduation rate for high and low economic disadvantage</w:t>
+      </w:r>
+    </w:p>
+    <w:p>
+      <w:pPr>
+        <w:pStyle w:val="Normal"/>
+        <w:jc w:val="left"/>
+        <w:rPr/>
+      </w:pPr>
+      <w:r>
+        <w:rPr/>
+      </w:r>
+    </w:p>
+    <w:p>
+      <w:pPr>
+        <w:pStyle w:val="Normal"/>
+        <w:jc w:val="left"/>
+        <w:rPr/>
+      </w:pPr>
+      <w:r>
+        <w:rPr/>
+      </w:r>
+    </w:p>
+    <w:p>
+      <w:pPr>
+        <w:pStyle w:val="Normal"/>
+        <w:jc w:val="left"/>
+        <w:rPr/>
+      </w:pPr>
+      <w:r>
+        <w:rPr/>
+      </w:r>
+    </w:p>
+    <w:p>
+      <w:pPr>
+        <w:pStyle w:val="Normal"/>
+        <w:jc w:val="left"/>
+        <w:rPr/>
+      </w:pPr>
+      <w:r>
+        <w:rPr/>
+      </w:r>
+    </w:p>
+    <w:p>
+      <w:pPr>
+        <w:pStyle w:val="Normal"/>
+        <w:jc w:val="left"/>
+        <w:rPr>
+          <w:b/>
+          <w:b/>
+          <w:bCs/>
+        </w:rPr>
+      </w:pPr>
+      <w:r>
+        <w:rPr>
+          <w:b/>
+          <w:bCs/>
+        </w:rPr>
+      </w:r>
+    </w:p>
+    <w:p>
+      <w:pPr>
+        <w:pStyle w:val="Normal"/>
+        <w:jc w:val="left"/>
+        <w:rPr>
+          <w:b/>
+          <w:b/>
+          <w:bCs/>
+        </w:rPr>
+      </w:pPr>
+      <w:r>
+        <w:rPr>
+          <w:b/>
+          <w:bCs/>
+        </w:rPr>
+      </w:r>
+    </w:p>
+    <w:p>
+      <w:pPr>
+        <w:pStyle w:val="Normal"/>
+        <w:jc w:val="left"/>
+        <w:rPr>
+          <w:b/>
+          <w:b/>
+          <w:bCs/>
+        </w:rPr>
+      </w:pPr>
+      <w:r>
+        <w:rPr>
+          <w:b/>
+          <w:bCs/>
+        </w:rPr>
+      </w:r>
+    </w:p>
+    <w:p>
+      <w:pPr>
+        <w:pStyle w:val="Normal"/>
+        <w:jc w:val="left"/>
+        <w:rPr>
+          <w:b/>
+          <w:b/>
+          <w:bCs/>
+        </w:rPr>
+      </w:pPr>
+      <w:r>
+        <w:rPr>
+          <w:b/>
+          <w:bCs/>
+        </w:rPr>
+        <w:t>Effect of Charter Schools</w:t>
+      </w:r>
+    </w:p>
+    <w:p>
+      <w:pPr>
+        <w:pStyle w:val="Normal"/>
+        <w:jc w:val="left"/>
+        <w:rPr>
+          <w:b w:val="false"/>
+          <w:b w:val="false"/>
+          <w:bCs w:val="false"/>
+        </w:rPr>
+      </w:pPr>
+      <w:r>
+        <w:rPr>
+          <w:b/>
+          <w:bCs/>
+        </w:rPr>
+      </w:r>
+    </w:p>
+    <w:p>
+      <w:pPr>
+        <w:pStyle w:val="Normal"/>
+        <w:jc w:val="left"/>
+        <w:rPr>
+          <w:b/>
+          <w:b/>
+          <w:bCs/>
+        </w:rPr>
+      </w:pPr>
+      <w:r>
+        <w:rPr>
+          <w:b w:val="false"/>
+          <w:bCs w:val="false"/>
+        </w:rPr>
+        <w:t>The effect of charter schools for socioeconomic factors is evaluated first by selecting the schools with a high likelihood of low graduation rates due to a given socioeconomic factor (e.g., economics, minority status, etc.). This selection of schools is split by whether it is a charter school or public school. The two distributions for charter schools and non-charter schools are compared.</w:t>
+      </w:r>
+    </w:p>
+    <w:p>
+      <w:pPr>
+        <w:pStyle w:val="Normal"/>
+        <w:jc w:val="left"/>
+        <w:rPr>
+          <w:b w:val="false"/>
+          <w:b w:val="false"/>
+          <w:bCs w:val="false"/>
+        </w:rPr>
+      </w:pPr>
+      <w:r>
+        <w:rPr>
+          <w:b/>
+          <w:bCs/>
+        </w:rPr>
+      </w:r>
+    </w:p>
+    <w:p>
+      <w:pPr>
+        <w:pStyle w:val="Normal"/>
+        <w:jc w:val="left"/>
+        <w:rPr>
+          <w:b/>
+          <w:b/>
+          <w:bCs/>
+        </w:rPr>
+      </w:pPr>
+      <w:r>
+        <w:rPr>
+          <w:b w:val="false"/>
+          <w:bCs w:val="false"/>
+          <w:u w:val="single"/>
+        </w:rPr>
+        <w:t>Economically disadvantaged.</w:t>
+      </w:r>
+      <w:r>
+        <w:rPr>
+          <w:b w:val="false"/>
+          <w:bCs w:val="false"/>
+          <w:u w:val="none"/>
+        </w:rPr>
+        <w:t xml:space="preserve"> Schools</w:t>
+      </w:r>
+      <w:r>
+        <w:rPr>
+          <w:b w:val="false"/>
+          <w:bCs w:val="false"/>
+        </w:rPr>
+        <w:t xml:space="preserve"> are selected as having a percentage greater than the median for Economically Disadvantaged. These schools are split between charter and public schools. The distributions are compared with a one-side Mann-Whitney U Test whether the Charter is greater than Public. The test p-value = 6.80(10</w:t>
+      </w:r>
+      <w:r>
+        <w:rPr>
+          <w:b w:val="false"/>
+          <w:bCs w:val="false"/>
+          <w:vertAlign w:val="superscript"/>
+        </w:rPr>
+        <w:t>-17</w:t>
+      </w:r>
+      <w:r>
+        <w:rPr>
+          <w:b w:val="false"/>
+          <w:bCs w:val="false"/>
+        </w:rPr>
+        <w:t>) supports rejecting the null hypothesis that these distributions are equivalent.</w:t>
+      </w:r>
+    </w:p>
+    <w:p>
+      <w:pPr>
+        <w:pStyle w:val="Normal"/>
+        <w:jc w:val="left"/>
+        <w:rPr>
+          <w:b w:val="false"/>
+          <w:b w:val="false"/>
+          <w:bCs w:val="false"/>
+        </w:rPr>
+      </w:pPr>
+      <w:r>
+        <w:rPr>
+          <w:b/>
+          <w:bCs/>
+        </w:rPr>
+      </w:r>
+    </w:p>
+    <w:p>
+      <w:pPr>
+        <w:pStyle w:val="Normal"/>
+        <w:jc w:val="left"/>
+        <w:rPr>
+          <w:b w:val="false"/>
+          <w:b w:val="false"/>
+          <w:bCs w:val="false"/>
+        </w:rPr>
+      </w:pPr>
+      <w:r>
+        <w:rPr>
+          <w:b/>
+          <w:bCs/>
+        </w:rPr>
+        <w:drawing>
+          <wp:anchor behindDoc="0" distT="0" distB="0" distL="0" distR="0" simplePos="0" locked="0" layoutInCell="1" allowOverlap="1" relativeHeight="9">
+            <wp:simplePos x="0" y="0"/>
+            <wp:positionH relativeFrom="column">
+              <wp:align>center</wp:align>
+            </wp:positionH>
+            <wp:positionV relativeFrom="paragraph">
+              <wp:posOffset>635</wp:posOffset>
+            </wp:positionV>
+            <wp:extent cx="5486400" cy="2331720"/>
+            <wp:effectExtent l="0" t="0" r="0" b="0"/>
+            <wp:wrapSquare wrapText="largest"/>
+            <wp:docPr id="7" name="Image7" descr=""/>
+            <wp:cNvGraphicFramePr>
+              <a:graphicFrameLocks xmlns:a="http://schemas.openxmlformats.org/drawingml/2006/main" noChangeAspect="1"/>
+            </wp:cNvGraphicFramePr>
+            <a:graphic xmlns:a="http://schemas.openxmlformats.org/drawingml/2006/main">
+              <a:graphicData uri="http://schemas.openxmlformats.org/drawingml/2006/picture">
+                <pic:pic xmlns:pic="http://schemas.openxmlformats.org/drawingml/2006/picture">
+                  <pic:nvPicPr>
+                    <pic:cNvPr id="7" name="Image7" descr=""/>
+                    <pic:cNvPicPr>
+                      <a:picLocks noChangeAspect="1" noChangeArrowheads="1"/>
+                    </pic:cNvPicPr>
+                  </pic:nvPicPr>
+                  <pic:blipFill>
+                    <a:blip r:embed="rId8"/>
+                    <a:stretch>
+                      <a:fillRect/>
+                    </a:stretch>
+                  </pic:blipFill>
+                  <pic:spPr bwMode="auto">
+                    <a:xfrm>
+                      <a:off x="0" y="0"/>
+                      <a:ext cx="5486400" cy="2331720"/>
+                    </a:xfrm>
+                    <a:prstGeom prst="rect">
+                      <a:avLst/>
+                    </a:prstGeom>
+                  </pic:spPr>
+                </pic:pic>
+              </a:graphicData>
+            </a:graphic>
+          </wp:anchor>
+        </w:drawing>
+      </w:r>
+    </w:p>
+    <w:p>
+      <w:pPr>
+        <w:pStyle w:val="Normal"/>
+        <w:jc w:val="left"/>
+        <w:rPr>
+          <w:b w:val="false"/>
+          <w:b w:val="false"/>
+          <w:bCs w:val="false"/>
+        </w:rPr>
+      </w:pPr>
+      <w:r>
+        <w:rPr>
+          <w:b/>
+          <w:bCs/>
+        </w:rPr>
+      </w:r>
+    </w:p>
+    <w:p>
+      <w:pPr>
+        <w:pStyle w:val="Normal"/>
+        <w:jc w:val="left"/>
+        <w:rPr>
+          <w:b w:val="false"/>
+          <w:b w:val="false"/>
+          <w:bCs w:val="false"/>
+        </w:rPr>
+      </w:pPr>
+      <w:r>
+        <w:rPr>
+          <w:b/>
+          <w:bCs/>
+        </w:rPr>
+      </w:r>
+    </w:p>
+    <w:p>
+      <w:pPr>
+        <w:pStyle w:val="Normal"/>
+        <w:jc w:val="left"/>
+        <w:rPr>
+          <w:b w:val="false"/>
+          <w:b w:val="false"/>
+          <w:bCs w:val="false"/>
+        </w:rPr>
+      </w:pPr>
+      <w:r>
+        <w:rPr>
+          <w:b/>
+          <w:bCs/>
+        </w:rPr>
+      </w:r>
+    </w:p>
+    <w:p>
+      <w:pPr>
+        <w:pStyle w:val="Normal"/>
+        <w:jc w:val="left"/>
+        <w:rPr>
+          <w:b w:val="false"/>
+          <w:b w:val="false"/>
+          <w:bCs w:val="false"/>
+        </w:rPr>
+      </w:pPr>
+      <w:r>
+        <w:rPr>
+          <w:b/>
+          <w:bCs/>
+        </w:rPr>
+      </w:r>
+    </w:p>
+    <w:p>
+      <w:pPr>
+        <w:pStyle w:val="Normal"/>
+        <w:jc w:val="left"/>
+        <w:rPr>
+          <w:b w:val="false"/>
+          <w:b w:val="false"/>
+          <w:bCs w:val="false"/>
+        </w:rPr>
+      </w:pPr>
+      <w:r>
+        <w:rPr>
+          <w:b/>
+          <w:bCs/>
+        </w:rPr>
+      </w:r>
+    </w:p>
+    <w:p>
+      <w:pPr>
+        <w:pStyle w:val="Normal"/>
+        <w:jc w:val="left"/>
+        <w:rPr>
+          <w:b w:val="false"/>
+          <w:b w:val="false"/>
+          <w:bCs w:val="false"/>
+        </w:rPr>
+      </w:pPr>
+      <w:r>
+        <w:rPr>
+          <w:b/>
+          <w:bCs/>
+        </w:rPr>
+      </w:r>
+    </w:p>
+    <w:p>
+      <w:pPr>
+        <w:pStyle w:val="Normal"/>
+        <w:jc w:val="left"/>
+        <w:rPr>
+          <w:b w:val="false"/>
+          <w:b w:val="false"/>
+          <w:bCs w:val="false"/>
+        </w:rPr>
+      </w:pPr>
+      <w:r>
+        <w:rPr>
+          <w:b/>
+          <w:bCs/>
+        </w:rPr>
+      </w:r>
+    </w:p>
+    <w:p>
+      <w:pPr>
+        <w:pStyle w:val="Normal"/>
+        <w:jc w:val="left"/>
+        <w:rPr>
+          <w:b w:val="false"/>
+          <w:b w:val="false"/>
+          <w:bCs w:val="false"/>
+        </w:rPr>
+      </w:pPr>
+      <w:r>
+        <w:rPr>
+          <w:b/>
+          <w:bCs/>
+        </w:rPr>
+      </w:r>
+    </w:p>
+    <w:p>
+      <w:pPr>
+        <w:pStyle w:val="Normal"/>
+        <w:jc w:val="left"/>
+        <w:rPr>
+          <w:b w:val="false"/>
+          <w:b w:val="false"/>
+          <w:bCs w:val="false"/>
+        </w:rPr>
+      </w:pPr>
+      <w:r>
+        <w:rPr>
+          <w:b/>
+          <w:bCs/>
+        </w:rPr>
+      </w:r>
+    </w:p>
+    <w:p>
+      <w:pPr>
+        <w:pStyle w:val="Normal"/>
+        <w:jc w:val="left"/>
+        <w:rPr>
+          <w:b w:val="false"/>
+          <w:b w:val="false"/>
+          <w:bCs w:val="false"/>
+        </w:rPr>
+      </w:pPr>
+      <w:r>
+        <w:rPr>
+          <w:b/>
+          <w:bCs/>
+        </w:rPr>
+      </w:r>
+    </w:p>
+    <w:p>
+      <w:pPr>
+        <w:pStyle w:val="Normal"/>
+        <w:jc w:val="left"/>
+        <w:rPr>
+          <w:b w:val="false"/>
+          <w:b w:val="false"/>
+          <w:bCs w:val="false"/>
+        </w:rPr>
+      </w:pPr>
+      <w:r>
+        <w:rPr>
+          <w:b/>
+          <w:bCs/>
+        </w:rPr>
+      </w:r>
+    </w:p>
+    <w:p>
+      <w:pPr>
+        <w:pStyle w:val="Normal"/>
+        <w:jc w:val="left"/>
+        <w:rPr>
+          <w:b w:val="false"/>
+          <w:b w:val="false"/>
+          <w:bCs w:val="false"/>
+        </w:rPr>
+      </w:pPr>
+      <w:r>
+        <w:rPr>
+          <w:b/>
+          <w:bCs/>
+        </w:rPr>
+      </w:r>
+    </w:p>
+    <w:p>
+      <w:pPr>
+        <w:pStyle w:val="Normal"/>
+        <w:jc w:val="center"/>
+        <w:rPr>
+          <w:b w:val="false"/>
+          <w:b w:val="false"/>
+          <w:bCs w:val="false"/>
+        </w:rPr>
+      </w:pPr>
+      <w:r>
+        <w:rPr>
+          <w:b/>
+          <w:bCs/>
+        </w:rPr>
+      </w:r>
+    </w:p>
+    <w:p>
+      <w:pPr>
+        <w:pStyle w:val="Normal"/>
+        <w:jc w:val="center"/>
+        <w:rPr>
+          <w:b/>
+          <w:b/>
+          <w:bCs/>
+        </w:rPr>
+      </w:pPr>
+      <w:r>
+        <w:rPr>
+          <w:b w:val="false"/>
+          <w:bCs w:val="false"/>
+        </w:rPr>
+        <w:t>Figure  7. Graduation rates for high economically disadvantaged population for charter and public schools.</w:t>
+      </w:r>
+    </w:p>
+    <w:p>
+      <w:pPr>
+        <w:pStyle w:val="Normal"/>
+        <w:jc w:val="left"/>
+        <w:rPr>
+          <w:b w:val="false"/>
+          <w:b w:val="false"/>
+          <w:bCs w:val="false"/>
+        </w:rPr>
+      </w:pPr>
+      <w:r>
+        <w:rPr>
+          <w:b/>
+          <w:bCs/>
+        </w:rPr>
+      </w:r>
+    </w:p>
+    <w:p>
+      <w:pPr>
+        <w:pStyle w:val="Normal"/>
+        <w:jc w:val="left"/>
+        <w:rPr>
+          <w:b w:val="false"/>
+          <w:b w:val="false"/>
+          <w:bCs w:val="false"/>
+        </w:rPr>
+      </w:pPr>
+      <w:r>
+        <w:rPr>
+          <w:b/>
+          <w:bCs/>
+        </w:rPr>
+      </w:r>
+    </w:p>
+    <w:p>
+      <w:pPr>
+        <w:pStyle w:val="Normal"/>
+        <w:jc w:val="left"/>
+        <w:rPr>
+          <w:b/>
+          <w:b/>
+          <w:bCs/>
+        </w:rPr>
+      </w:pPr>
+      <w:r>
+        <w:rPr>
+          <w:b w:val="false"/>
+          <w:bCs w:val="false"/>
+        </w:rPr>
+        <w:t>Within a group of schools with high percentage of economically disadvantaged students, a remaining question is whether students going to a charter school tend to have higher or lower economic disadvantaged. Figure 3 indicates that attending a charter school is positively correlated with economic disadvantage immediately after students with disabilities and homelessness.</w:t>
+      </w:r>
+    </w:p>
+    <w:p>
+      <w:pPr>
+        <w:pStyle w:val="Normal"/>
+        <w:jc w:val="left"/>
+        <w:rPr>
+          <w:b w:val="false"/>
+          <w:b w:val="false"/>
+          <w:bCs w:val="false"/>
+        </w:rPr>
+      </w:pPr>
+      <w:r>
+        <w:rPr>
+          <w:b/>
+          <w:bCs/>
+        </w:rPr>
+      </w:r>
+    </w:p>
+    <w:p>
+      <w:pPr>
+        <w:pStyle w:val="Normal"/>
+        <w:jc w:val="left"/>
+        <w:rPr>
+          <w:b/>
+          <w:b/>
+          <w:bCs/>
+          <w:u w:val="none"/>
+        </w:rPr>
+      </w:pPr>
+      <w:r>
+        <w:rPr>
+          <w:b w:val="false"/>
+          <w:bCs w:val="false"/>
+          <w:u w:val="none"/>
+        </w:rPr>
+        <w:t>The Spearman Rank Correlation indicates that the factors directly correlated with higher graduation rates are Year, Female, and Charter, as the third highest factor as shown in Figure 8. Therefore charter school status is an important factor for schools with percentages of the economically disadvantaged.</w:t>
+      </w:r>
+    </w:p>
+    <w:p>
+      <w:pPr>
+        <w:pStyle w:val="Normal"/>
+        <w:jc w:val="left"/>
+        <w:rPr>
+          <w:b w:val="false"/>
+          <w:b w:val="false"/>
+          <w:bCs w:val="false"/>
+        </w:rPr>
+      </w:pPr>
+      <w:r>
+        <w:rPr>
+          <w:b/>
+          <w:bCs/>
+          <w:u w:val="none"/>
+        </w:rPr>
+      </w:r>
+    </w:p>
+    <w:p>
+      <w:pPr>
+        <w:pStyle w:val="Normal"/>
+        <w:jc w:val="left"/>
+        <w:rPr>
+          <w:b w:val="false"/>
+          <w:b w:val="false"/>
+          <w:bCs w:val="false"/>
+        </w:rPr>
+      </w:pPr>
+      <w:r>
+        <w:rPr>
+          <w:b/>
+          <w:bCs/>
+          <w:u w:val="none"/>
+        </w:rPr>
+      </w:r>
+    </w:p>
+    <w:p>
+      <w:pPr>
+        <w:pStyle w:val="Normal"/>
+        <w:jc w:val="left"/>
+        <w:rPr>
+          <w:b w:val="false"/>
+          <w:b w:val="false"/>
+          <w:bCs w:val="false"/>
+        </w:rPr>
+      </w:pPr>
+      <w:r>
+        <w:rPr>
+          <w:b/>
+          <w:bCs/>
+          <w:u w:val="none"/>
+        </w:rPr>
+      </w:r>
+    </w:p>
+    <w:p>
+      <w:pPr>
+        <w:pStyle w:val="Normal"/>
+        <w:jc w:val="left"/>
+        <w:rPr>
+          <w:b w:val="false"/>
+          <w:b w:val="false"/>
+          <w:bCs w:val="false"/>
+        </w:rPr>
+      </w:pPr>
+      <w:r>
+        <w:rPr>
+          <w:b/>
+          <w:bCs/>
+          <w:u w:val="none"/>
+        </w:rPr>
+      </w:r>
+    </w:p>
+    <w:p>
+      <w:pPr>
+        <w:pStyle w:val="Normal"/>
+        <w:jc w:val="left"/>
+        <w:rPr>
+          <w:b w:val="false"/>
+          <w:b w:val="false"/>
+          <w:bCs w:val="false"/>
+        </w:rPr>
+      </w:pPr>
+      <w:r>
+        <w:rPr>
+          <w:b/>
+          <w:bCs/>
+          <w:u w:val="none"/>
+        </w:rPr>
+      </w:r>
+    </w:p>
+    <w:p>
+      <w:pPr>
+        <w:pStyle w:val="Normal"/>
+        <w:jc w:val="left"/>
+        <w:rPr>
+          <w:b w:val="false"/>
+          <w:b w:val="false"/>
+          <w:bCs w:val="false"/>
+        </w:rPr>
+      </w:pPr>
+      <w:r>
+        <w:rPr>
+          <w:b/>
+          <w:bCs/>
+          <w:u w:val="none"/>
+        </w:rPr>
+      </w:r>
+    </w:p>
+    <w:p>
+      <w:pPr>
+        <w:pStyle w:val="Normal"/>
+        <w:jc w:val="left"/>
+        <w:rPr>
+          <w:b w:val="false"/>
+          <w:b w:val="false"/>
+          <w:bCs w:val="false"/>
+        </w:rPr>
+      </w:pPr>
+      <w:r>
+        <w:rPr>
+          <w:b/>
+          <w:bCs/>
+          <w:u w:val="none"/>
+        </w:rPr>
+      </w:r>
+    </w:p>
+    <w:p>
+      <w:pPr>
+        <w:pStyle w:val="Normal"/>
+        <w:jc w:val="left"/>
+        <w:rPr>
+          <w:b w:val="false"/>
+          <w:b w:val="false"/>
+          <w:bCs w:val="false"/>
+        </w:rPr>
+      </w:pPr>
+      <w:r>
+        <w:rPr>
+          <w:b/>
+          <w:bCs/>
+          <w:u w:val="none"/>
+        </w:rPr>
+      </w:r>
+    </w:p>
+    <w:p>
+      <w:pPr>
+        <w:pStyle w:val="Normal"/>
+        <w:jc w:val="left"/>
+        <w:rPr>
+          <w:b w:val="false"/>
+          <w:b w:val="false"/>
+          <w:bCs w:val="false"/>
+        </w:rPr>
+      </w:pPr>
+      <w:r>
+        <w:rPr>
+          <w:b/>
+          <w:bCs/>
+          <w:u w:val="none"/>
+        </w:rPr>
+      </w:r>
+    </w:p>
+    <w:p>
+      <w:pPr>
+        <w:pStyle w:val="Normal"/>
+        <w:jc w:val="left"/>
+        <w:rPr>
+          <w:b w:val="false"/>
+          <w:b w:val="false"/>
+          <w:bCs w:val="false"/>
+        </w:rPr>
+      </w:pPr>
+      <w:r>
+        <w:rPr>
+          <w:b/>
+          <w:bCs/>
+          <w:u w:val="none"/>
+        </w:rPr>
+        <w:drawing>
+          <wp:anchor behindDoc="0" distT="0" distB="0" distL="0" distR="0" simplePos="0" locked="0" layoutInCell="1" allowOverlap="1" relativeHeight="10">
+            <wp:simplePos x="0" y="0"/>
+            <wp:positionH relativeFrom="column">
+              <wp:align>center</wp:align>
+            </wp:positionH>
+            <wp:positionV relativeFrom="paragraph">
+              <wp:posOffset>635</wp:posOffset>
+            </wp:positionV>
+            <wp:extent cx="5486400" cy="2286000"/>
+            <wp:effectExtent l="0" t="0" r="0" b="0"/>
+            <wp:wrapSquare wrapText="largest"/>
+            <wp:docPr id="8" name="Image10" descr=""/>
+            <wp:cNvGraphicFramePr>
+              <a:graphicFrameLocks xmlns:a="http://schemas.openxmlformats.org/drawingml/2006/main" noChangeAspect="1"/>
+            </wp:cNvGraphicFramePr>
+            <a:graphic xmlns:a="http://schemas.openxmlformats.org/drawingml/2006/main">
+              <a:graphicData uri="http://schemas.openxmlformats.org/drawingml/2006/picture">
+                <pic:pic xmlns:pic="http://schemas.openxmlformats.org/drawingml/2006/picture">
+                  <pic:nvPicPr>
+                    <pic:cNvPr id="8" name="Image10" descr=""/>
+                    <pic:cNvPicPr>
+                      <a:picLocks noChangeAspect="1" noChangeArrowheads="1"/>
+                    </pic:cNvPicPr>
+                  </pic:nvPicPr>
+                  <pic:blipFill>
+                    <a:blip r:embed="rId9"/>
+                    <a:stretch>
+                      <a:fillRect/>
+                    </a:stretch>
+                  </pic:blipFill>
+                  <pic:spPr bwMode="auto">
+                    <a:xfrm>
+                      <a:off x="0" y="0"/>
+                      <a:ext cx="5486400" cy="2286000"/>
+                    </a:xfrm>
+                    <a:prstGeom prst="rect">
+                      <a:avLst/>
+                    </a:prstGeom>
+                  </pic:spPr>
+                </pic:pic>
+              </a:graphicData>
+            </a:graphic>
+          </wp:anchor>
+        </w:drawing>
+      </w:r>
+    </w:p>
+    <w:p>
+      <w:pPr>
+        <w:pStyle w:val="Normal"/>
+        <w:jc w:val="left"/>
+        <w:rPr>
+          <w:b w:val="false"/>
+          <w:b w:val="false"/>
+          <w:bCs w:val="false"/>
+        </w:rPr>
+      </w:pPr>
+      <w:r>
+        <w:rPr>
+          <w:b/>
+          <w:bCs/>
+          <w:u w:val="none"/>
+        </w:rPr>
+      </w:r>
+    </w:p>
+    <w:p>
+      <w:pPr>
+        <w:pStyle w:val="Normal"/>
+        <w:jc w:val="left"/>
+        <w:rPr>
+          <w:b w:val="false"/>
+          <w:b w:val="false"/>
+          <w:bCs w:val="false"/>
+        </w:rPr>
+      </w:pPr>
+      <w:r>
+        <w:rPr>
+          <w:b/>
+          <w:bCs/>
+          <w:u w:val="none"/>
+        </w:rPr>
+      </w:r>
+    </w:p>
+    <w:p>
+      <w:pPr>
+        <w:pStyle w:val="Normal"/>
+        <w:jc w:val="left"/>
+        <w:rPr>
+          <w:b w:val="false"/>
+          <w:b w:val="false"/>
+          <w:bCs w:val="false"/>
+        </w:rPr>
+      </w:pPr>
+      <w:r>
+        <w:rPr>
+          <w:b/>
+          <w:bCs/>
+          <w:u w:val="none"/>
+        </w:rPr>
+      </w:r>
+    </w:p>
+    <w:p>
+      <w:pPr>
+        <w:pStyle w:val="Normal"/>
+        <w:jc w:val="left"/>
+        <w:rPr>
+          <w:b w:val="false"/>
+          <w:b w:val="false"/>
+          <w:bCs w:val="false"/>
+        </w:rPr>
+      </w:pPr>
+      <w:r>
+        <w:rPr>
+          <w:b/>
+          <w:bCs/>
+          <w:u w:val="none"/>
+        </w:rPr>
+      </w:r>
+    </w:p>
+    <w:p>
+      <w:pPr>
+        <w:pStyle w:val="Normal"/>
+        <w:jc w:val="left"/>
+        <w:rPr>
+          <w:b w:val="false"/>
+          <w:b w:val="false"/>
+          <w:bCs w:val="false"/>
+        </w:rPr>
+      </w:pPr>
+      <w:r>
+        <w:rPr>
+          <w:b/>
+          <w:bCs/>
+          <w:u w:val="none"/>
+        </w:rPr>
+      </w:r>
+    </w:p>
+    <w:p>
+      <w:pPr>
+        <w:pStyle w:val="Normal"/>
+        <w:jc w:val="left"/>
+        <w:rPr>
+          <w:b w:val="false"/>
+          <w:b w:val="false"/>
+          <w:bCs w:val="false"/>
+        </w:rPr>
+      </w:pPr>
+      <w:r>
+        <w:rPr>
+          <w:b/>
+          <w:bCs/>
+          <w:u w:val="none"/>
+        </w:rPr>
+      </w:r>
+    </w:p>
+    <w:p>
+      <w:pPr>
+        <w:pStyle w:val="Normal"/>
+        <w:jc w:val="left"/>
+        <w:rPr>
+          <w:b w:val="false"/>
+          <w:b w:val="false"/>
+          <w:bCs w:val="false"/>
+        </w:rPr>
+      </w:pPr>
+      <w:r>
+        <w:rPr>
+          <w:b/>
+          <w:bCs/>
+          <w:u w:val="none"/>
+        </w:rPr>
+      </w:r>
+    </w:p>
+    <w:p>
+      <w:pPr>
+        <w:pStyle w:val="Normal"/>
+        <w:jc w:val="left"/>
+        <w:rPr>
+          <w:b w:val="false"/>
+          <w:b w:val="false"/>
+          <w:bCs w:val="false"/>
+        </w:rPr>
+      </w:pPr>
+      <w:r>
+        <w:rPr>
+          <w:b/>
+          <w:bCs/>
+          <w:u w:val="none"/>
+        </w:rPr>
+      </w:r>
+    </w:p>
+    <w:p>
+      <w:pPr>
+        <w:pStyle w:val="Normal"/>
+        <w:jc w:val="left"/>
+        <w:rPr>
+          <w:b w:val="false"/>
+          <w:b w:val="false"/>
+          <w:bCs w:val="false"/>
+        </w:rPr>
+      </w:pPr>
+      <w:r>
+        <w:rPr>
+          <w:b/>
+          <w:bCs/>
+          <w:u w:val="none"/>
+        </w:rPr>
+      </w:r>
+    </w:p>
+    <w:p>
+      <w:pPr>
+        <w:pStyle w:val="Normal"/>
+        <w:jc w:val="left"/>
+        <w:rPr>
+          <w:b w:val="false"/>
+          <w:b w:val="false"/>
+          <w:bCs w:val="false"/>
+        </w:rPr>
+      </w:pPr>
+      <w:r>
+        <w:rPr>
+          <w:b/>
+          <w:bCs/>
+          <w:u w:val="none"/>
+        </w:rPr>
+      </w:r>
+    </w:p>
+    <w:p>
+      <w:pPr>
+        <w:pStyle w:val="Normal"/>
+        <w:jc w:val="left"/>
+        <w:rPr>
+          <w:b w:val="false"/>
+          <w:b w:val="false"/>
+          <w:bCs w:val="false"/>
+        </w:rPr>
+      </w:pPr>
+      <w:r>
+        <w:rPr>
+          <w:b/>
+          <w:bCs/>
+          <w:u w:val="none"/>
+        </w:rPr>
+      </w:r>
+    </w:p>
+    <w:p>
+      <w:pPr>
+        <w:pStyle w:val="Normal"/>
+        <w:jc w:val="left"/>
+        <w:rPr>
+          <w:b w:val="false"/>
+          <w:b w:val="false"/>
+          <w:bCs w:val="false"/>
+        </w:rPr>
+      </w:pPr>
+      <w:r>
+        <w:rPr>
+          <w:b/>
+          <w:bCs/>
+          <w:u w:val="none"/>
+        </w:rPr>
+      </w:r>
+    </w:p>
+    <w:p>
+      <w:pPr>
+        <w:pStyle w:val="Normal"/>
+        <w:jc w:val="left"/>
+        <w:rPr>
+          <w:b w:val="false"/>
+          <w:b w:val="false"/>
+          <w:bCs w:val="false"/>
+        </w:rPr>
+      </w:pPr>
+      <w:r>
+        <w:rPr>
+          <w:b/>
+          <w:bCs/>
+          <w:u w:val="none"/>
+        </w:rPr>
+      </w:r>
+    </w:p>
+    <w:p>
+      <w:pPr>
+        <w:pStyle w:val="Normal"/>
+        <w:jc w:val="center"/>
+        <w:rPr>
+          <w:b/>
+          <w:b/>
+          <w:bCs/>
+          <w:u w:val="none"/>
+        </w:rPr>
+      </w:pPr>
+      <w:r>
+        <w:rPr>
+          <w:b w:val="false"/>
+          <w:bCs w:val="false"/>
+          <w:u w:val="none"/>
+        </w:rPr>
+        <w:t>Figure  8.  Spearman Rank Correlation for graduation percentage per school for high economically disadvantaged students.</w:t>
+      </w:r>
+    </w:p>
+    <w:p>
+      <w:pPr>
+        <w:pStyle w:val="Normal"/>
+        <w:jc w:val="left"/>
+        <w:rPr>
+          <w:b w:val="false"/>
+          <w:b w:val="false"/>
+          <w:bCs w:val="false"/>
+        </w:rPr>
+      </w:pPr>
+      <w:r>
+        <w:rPr>
+          <w:b/>
+          <w:bCs/>
+          <w:u w:val="none"/>
+        </w:rPr>
+      </w:r>
+    </w:p>
+    <w:p>
+      <w:pPr>
+        <w:pStyle w:val="Normal"/>
+        <w:jc w:val="left"/>
+        <w:rPr>
+          <w:b/>
+          <w:b/>
+          <w:bCs/>
+        </w:rPr>
+      </w:pPr>
+      <w:r>
+        <w:rPr>
+          <w:b w:val="false"/>
+          <w:bCs w:val="false"/>
+          <w:u w:val="single"/>
+        </w:rPr>
+        <w:t>Minority population.</w:t>
+      </w:r>
+      <w:r>
+        <w:rPr>
+          <w:b w:val="false"/>
+          <w:bCs w:val="false"/>
+          <w:u w:val="none"/>
+        </w:rPr>
+        <w:t xml:space="preserve"> Schools</w:t>
+      </w:r>
+      <w:r>
+        <w:rPr>
+          <w:b w:val="false"/>
+          <w:bCs w:val="false"/>
+        </w:rPr>
+        <w:t xml:space="preserve"> are selected as having a percentage greater than the median for Black or Hispanic students. These schools are split between charter and public schools. These schools are split between charter and public schools. The distributions are compared with a one-side Mann-Whitney U Test whether the Charter is greater than Public. The test p-value = 1.34(10</w:t>
+      </w:r>
+      <w:r>
+        <w:rPr>
+          <w:b w:val="false"/>
+          <w:bCs w:val="false"/>
+          <w:vertAlign w:val="superscript"/>
+        </w:rPr>
+        <w:t>-8</w:t>
+      </w:r>
+      <w:r>
+        <w:rPr>
+          <w:b w:val="false"/>
+          <w:bCs w:val="false"/>
+        </w:rPr>
+        <w:t>)  supports rejecting the null hypothesis that these distributions are equivalent.</w:t>
+      </w:r>
+    </w:p>
+    <w:p>
+      <w:pPr>
+        <w:pStyle w:val="Normal"/>
+        <w:jc w:val="left"/>
+        <w:rPr>
+          <w:b w:val="false"/>
+          <w:b w:val="false"/>
+          <w:bCs w:val="false"/>
+        </w:rPr>
+      </w:pPr>
+      <w:r>
+        <w:rPr>
+          <w:b/>
+          <w:bCs/>
+        </w:rPr>
+      </w:r>
+    </w:p>
+    <w:p>
+      <w:pPr>
+        <w:pStyle w:val="Normal"/>
+        <w:jc w:val="left"/>
+        <w:rPr>
+          <w:b w:val="false"/>
+          <w:b w:val="false"/>
+          <w:bCs w:val="false"/>
+        </w:rPr>
+      </w:pPr>
+      <w:r>
+        <w:rPr>
+          <w:b/>
+          <w:bCs/>
+        </w:rPr>
+      </w:r>
+    </w:p>
+    <w:p>
+      <w:pPr>
+        <w:pStyle w:val="Normal"/>
+        <w:jc w:val="left"/>
+        <w:rPr>
+          <w:b w:val="false"/>
+          <w:b w:val="false"/>
+          <w:bCs w:val="false"/>
+        </w:rPr>
+      </w:pPr>
+      <w:r>
+        <w:rPr>
+          <w:b/>
+          <w:bCs/>
+        </w:rPr>
+        <w:drawing>
+          <wp:anchor behindDoc="0" distT="0" distB="0" distL="0" distR="0" simplePos="0" locked="0" layoutInCell="1" allowOverlap="1" relativeHeight="8">
+            <wp:simplePos x="0" y="0"/>
+            <wp:positionH relativeFrom="column">
+              <wp:posOffset>405765</wp:posOffset>
+            </wp:positionH>
+            <wp:positionV relativeFrom="paragraph">
+              <wp:posOffset>-28575</wp:posOffset>
+            </wp:positionV>
+            <wp:extent cx="5486400" cy="2331720"/>
+            <wp:effectExtent l="0" t="0" r="0" b="0"/>
+            <wp:wrapSquare wrapText="largest"/>
+            <wp:docPr id="9" name="Image8" descr=""/>
+            <wp:cNvGraphicFramePr>
+              <a:graphicFrameLocks xmlns:a="http://schemas.openxmlformats.org/drawingml/2006/main" noChangeAspect="1"/>
+            </wp:cNvGraphicFramePr>
+            <a:graphic xmlns:a="http://schemas.openxmlformats.org/drawingml/2006/main">
+              <a:graphicData uri="http://schemas.openxmlformats.org/drawingml/2006/picture">
+                <pic:pic xmlns:pic="http://schemas.openxmlformats.org/drawingml/2006/picture">
+                  <pic:nvPicPr>
+                    <pic:cNvPr id="9" name="Image8" descr=""/>
+                    <pic:cNvPicPr>
+                      <a:picLocks noChangeAspect="1" noChangeArrowheads="1"/>
+                    </pic:cNvPicPr>
+                  </pic:nvPicPr>
+                  <pic:blipFill>
+                    <a:blip r:embed="rId10"/>
+                    <a:stretch>
+                      <a:fillRect/>
+                    </a:stretch>
+                  </pic:blipFill>
+                  <pic:spPr bwMode="auto">
+                    <a:xfrm>
+                      <a:off x="0" y="0"/>
+                      <a:ext cx="5486400" cy="2331720"/>
+                    </a:xfrm>
+                    <a:prstGeom prst="rect">
+                      <a:avLst/>
+                    </a:prstGeom>
+                  </pic:spPr>
+                </pic:pic>
+              </a:graphicData>
+            </a:graphic>
+          </wp:anchor>
+        </w:drawing>
+      </w:r>
+    </w:p>
+    <w:p>
+      <w:pPr>
+        <w:pStyle w:val="Normal"/>
+        <w:jc w:val="left"/>
+        <w:rPr>
+          <w:b w:val="false"/>
+          <w:b w:val="false"/>
+          <w:bCs w:val="false"/>
+        </w:rPr>
+      </w:pPr>
+      <w:r>
+        <w:rPr>
+          <w:b/>
+          <w:bCs/>
+        </w:rPr>
+      </w:r>
+    </w:p>
+    <w:p>
+      <w:pPr>
+        <w:pStyle w:val="Normal"/>
+        <w:jc w:val="left"/>
+        <w:rPr>
+          <w:b w:val="false"/>
+          <w:b w:val="false"/>
+          <w:bCs w:val="false"/>
+        </w:rPr>
+      </w:pPr>
+      <w:r>
+        <w:rPr>
+          <w:b/>
+          <w:bCs/>
+        </w:rPr>
+      </w:r>
+    </w:p>
+    <w:p>
+      <w:pPr>
+        <w:pStyle w:val="Normal"/>
+        <w:jc w:val="left"/>
+        <w:rPr>
+          <w:b w:val="false"/>
+          <w:b w:val="false"/>
+          <w:bCs w:val="false"/>
+        </w:rPr>
+      </w:pPr>
+      <w:r>
+        <w:rPr>
+          <w:b/>
+          <w:bCs/>
+        </w:rPr>
+      </w:r>
+    </w:p>
+    <w:p>
+      <w:pPr>
+        <w:pStyle w:val="Normal"/>
+        <w:jc w:val="left"/>
+        <w:rPr>
+          <w:b w:val="false"/>
+          <w:b w:val="false"/>
+          <w:bCs w:val="false"/>
+        </w:rPr>
+      </w:pPr>
+      <w:r>
+        <w:rPr>
+          <w:b/>
+          <w:bCs/>
+        </w:rPr>
+      </w:r>
+    </w:p>
+    <w:p>
+      <w:pPr>
+        <w:pStyle w:val="Normal"/>
+        <w:jc w:val="left"/>
+        <w:rPr>
+          <w:b w:val="false"/>
+          <w:b w:val="false"/>
+          <w:bCs w:val="false"/>
+        </w:rPr>
+      </w:pPr>
+      <w:r>
+        <w:rPr>
+          <w:b/>
+          <w:bCs/>
+        </w:rPr>
+      </w:r>
+    </w:p>
+    <w:p>
+      <w:pPr>
+        <w:pStyle w:val="Normal"/>
+        <w:jc w:val="left"/>
+        <w:rPr>
+          <w:b w:val="false"/>
+          <w:b w:val="false"/>
+          <w:bCs w:val="false"/>
+        </w:rPr>
+      </w:pPr>
+      <w:r>
+        <w:rPr>
+          <w:b/>
+          <w:bCs/>
+        </w:rPr>
+      </w:r>
+    </w:p>
+    <w:p>
+      <w:pPr>
+        <w:pStyle w:val="Normal"/>
+        <w:jc w:val="left"/>
+        <w:rPr>
+          <w:b w:val="false"/>
+          <w:b w:val="false"/>
+          <w:bCs w:val="false"/>
+        </w:rPr>
+      </w:pPr>
+      <w:r>
+        <w:rPr>
+          <w:b/>
+          <w:bCs/>
+        </w:rPr>
+      </w:r>
+    </w:p>
+    <w:p>
+      <w:pPr>
+        <w:pStyle w:val="Normal"/>
+        <w:jc w:val="left"/>
+        <w:rPr>
+          <w:b w:val="false"/>
+          <w:b w:val="false"/>
+          <w:bCs w:val="false"/>
+        </w:rPr>
+      </w:pPr>
+      <w:r>
+        <w:rPr>
+          <w:b/>
+          <w:bCs/>
+        </w:rPr>
+      </w:r>
+    </w:p>
+    <w:p>
+      <w:pPr>
+        <w:pStyle w:val="Normal"/>
+        <w:jc w:val="left"/>
+        <w:rPr>
+          <w:b w:val="false"/>
+          <w:b w:val="false"/>
+          <w:bCs w:val="false"/>
+        </w:rPr>
+      </w:pPr>
+      <w:r>
+        <w:rPr>
+          <w:b/>
+          <w:bCs/>
+        </w:rPr>
+      </w:r>
+    </w:p>
+    <w:p>
+      <w:pPr>
+        <w:pStyle w:val="Normal"/>
+        <w:jc w:val="left"/>
+        <w:rPr>
+          <w:b w:val="false"/>
+          <w:b w:val="false"/>
+          <w:bCs w:val="false"/>
+        </w:rPr>
+      </w:pPr>
+      <w:r>
+        <w:rPr>
+          <w:b/>
+          <w:bCs/>
+        </w:rPr>
+      </w:r>
+    </w:p>
+    <w:p>
+      <w:pPr>
+        <w:pStyle w:val="Normal"/>
+        <w:jc w:val="left"/>
+        <w:rPr>
+          <w:b w:val="false"/>
+          <w:b w:val="false"/>
+          <w:bCs w:val="false"/>
+        </w:rPr>
+      </w:pPr>
+      <w:r>
+        <w:rPr>
+          <w:b/>
+          <w:bCs/>
+        </w:rPr>
+      </w:r>
+    </w:p>
+    <w:p>
+      <w:pPr>
+        <w:pStyle w:val="Normal"/>
+        <w:jc w:val="left"/>
+        <w:rPr>
+          <w:b w:val="false"/>
+          <w:b w:val="false"/>
+          <w:bCs w:val="false"/>
+        </w:rPr>
+      </w:pPr>
+      <w:r>
+        <w:rPr>
+          <w:b/>
+          <w:bCs/>
+        </w:rPr>
+      </w:r>
+    </w:p>
+    <w:p>
+      <w:pPr>
+        <w:pStyle w:val="Normal"/>
+        <w:jc w:val="left"/>
+        <w:rPr>
+          <w:b w:val="false"/>
+          <w:b w:val="false"/>
+          <w:bCs w:val="false"/>
+        </w:rPr>
+      </w:pPr>
+      <w:r>
+        <w:rPr>
+          <w:b/>
+          <w:bCs/>
+        </w:rPr>
+      </w:r>
+    </w:p>
+    <w:p>
+      <w:pPr>
+        <w:pStyle w:val="Normal"/>
+        <w:jc w:val="center"/>
+        <w:rPr>
+          <w:b/>
+          <w:b/>
+          <w:bCs/>
+        </w:rPr>
+      </w:pPr>
+      <w:r>
+        <w:rPr>
+          <w:b w:val="false"/>
+          <w:bCs w:val="false"/>
+        </w:rPr>
+        <w:t>Figure  9. Graduation rates for high minority population for charter and public schools.</w:t>
+      </w:r>
+    </w:p>
+    <w:p>
+      <w:pPr>
+        <w:pStyle w:val="Normal"/>
+        <w:jc w:val="left"/>
+        <w:rPr>
+          <w:b w:val="false"/>
+          <w:b w:val="false"/>
+          <w:bCs w:val="false"/>
+        </w:rPr>
+      </w:pPr>
+      <w:r>
+        <w:rPr>
+          <w:b/>
+          <w:bCs/>
+        </w:rPr>
+      </w:r>
+    </w:p>
+    <w:p>
+      <w:pPr>
+        <w:pStyle w:val="Normal"/>
+        <w:jc w:val="left"/>
+        <w:rPr>
+          <w:b w:val="false"/>
+          <w:b w:val="false"/>
+          <w:bCs w:val="false"/>
+        </w:rPr>
+      </w:pPr>
+      <w:r>
+        <w:rPr>
+          <w:b/>
+          <w:bCs/>
+        </w:rPr>
+      </w:r>
+    </w:p>
+    <w:p>
+      <w:pPr>
+        <w:pStyle w:val="Normal"/>
+        <w:jc w:val="left"/>
+        <w:rPr>
+          <w:b w:val="false"/>
+          <w:b w:val="false"/>
+          <w:bCs w:val="false"/>
+        </w:rPr>
+      </w:pPr>
+      <w:r>
+        <w:rPr>
+          <w:b/>
+          <w:bCs/>
+        </w:rPr>
+      </w:r>
+    </w:p>
+    <w:p>
+      <w:pPr>
+        <w:pStyle w:val="Normal"/>
+        <w:jc w:val="left"/>
+        <w:rPr>
+          <w:b w:val="false"/>
+          <w:b w:val="false"/>
+          <w:bCs w:val="false"/>
+        </w:rPr>
+      </w:pPr>
+      <w:r>
+        <w:rPr>
+          <w:b/>
+          <w:bCs/>
+        </w:rPr>
+      </w:r>
+    </w:p>
+    <w:p>
+      <w:pPr>
+        <w:pStyle w:val="Normal"/>
+        <w:jc w:val="left"/>
+        <w:rPr>
+          <w:b w:val="false"/>
+          <w:b w:val="false"/>
+          <w:bCs w:val="false"/>
+        </w:rPr>
+      </w:pPr>
+      <w:r>
+        <w:rPr>
+          <w:b/>
+          <w:bCs/>
+        </w:rPr>
       </w:r>
     </w:p>
     <w:sectPr>
@@ -1182,6 +3213,7 @@
       <w:pgNumType w:fmt="decimal"/>
       <w:formProt w:val="false"/>
       <w:textDirection w:val="lrTb"/>
+      <w:docGrid w:type="default" w:linePitch="100" w:charSpace="0"/>
     </w:sectPr>
   </w:body>
 </w:document>
@@ -1592,15 +3624,12 @@
       <w:rPr>
         <w:rFonts w:ascii="Liberation Serif" w:hAnsi="Liberation Serif" w:eastAsia="Noto Sans CJK SC" w:cs="Lohit Devanagari"/>
         <w:kern w:val="2"/>
-        <w:sz w:val="24"/>
         <w:szCs w:val="24"/>
         <w:lang w:val="en-US" w:eastAsia="zh-CN" w:bidi="hi-IN"/>
       </w:rPr>
     </w:rPrDefault>
     <w:pPrDefault>
-      <w:pPr>
-        <w:widowControl/>
-      </w:pPr>
+      <w:pPr/>
     </w:pPrDefault>
   </w:docDefaults>
   <w:style w:type="paragraph" w:styleId="Normal">
@@ -1608,6 +3637,8 @@
     <w:qFormat/>
     <w:pPr>
       <w:widowControl/>
+      <w:bidi w:val="0"/>
+      <w:jc w:val="left"/>
     </w:pPr>
     <w:rPr>
       <w:rFonts w:ascii="Liberation Serif" w:hAnsi="Liberation Serif" w:eastAsia="Noto Sans CJK SC" w:cs="Lohit Devanagari"/>
@@ -1623,6 +3654,132 @@
     <w:qFormat/>
     <w:rPr>
       <w:rFonts w:ascii="OpenSymbol" w:hAnsi="OpenSymbol" w:eastAsia="OpenSymbol" w:cs="OpenSymbol"/>
+    </w:rPr>
+  </w:style>
+  <w:style w:type="character" w:styleId="ListLabel1">
+    <w:name w:val="ListLabel 1"/>
+    <w:qFormat/>
+    <w:rPr>
+      <w:rFonts w:cs="OpenSymbol"/>
+    </w:rPr>
+  </w:style>
+  <w:style w:type="character" w:styleId="ListLabel2">
+    <w:name w:val="ListLabel 2"/>
+    <w:qFormat/>
+    <w:rPr>
+      <w:rFonts w:cs="OpenSymbol"/>
+    </w:rPr>
+  </w:style>
+  <w:style w:type="character" w:styleId="ListLabel3">
+    <w:name w:val="ListLabel 3"/>
+    <w:qFormat/>
+    <w:rPr>
+      <w:rFonts w:cs="OpenSymbol"/>
+    </w:rPr>
+  </w:style>
+  <w:style w:type="character" w:styleId="ListLabel4">
+    <w:name w:val="ListLabel 4"/>
+    <w:qFormat/>
+    <w:rPr>
+      <w:rFonts w:cs="OpenSymbol"/>
+    </w:rPr>
+  </w:style>
+  <w:style w:type="character" w:styleId="ListLabel5">
+    <w:name w:val="ListLabel 5"/>
+    <w:qFormat/>
+    <w:rPr>
+      <w:rFonts w:cs="OpenSymbol"/>
+    </w:rPr>
+  </w:style>
+  <w:style w:type="character" w:styleId="ListLabel6">
+    <w:name w:val="ListLabel 6"/>
+    <w:qFormat/>
+    <w:rPr>
+      <w:rFonts w:cs="OpenSymbol"/>
+    </w:rPr>
+  </w:style>
+  <w:style w:type="character" w:styleId="ListLabel7">
+    <w:name w:val="ListLabel 7"/>
+    <w:qFormat/>
+    <w:rPr>
+      <w:rFonts w:cs="OpenSymbol"/>
+    </w:rPr>
+  </w:style>
+  <w:style w:type="character" w:styleId="ListLabel8">
+    <w:name w:val="ListLabel 8"/>
+    <w:qFormat/>
+    <w:rPr>
+      <w:rFonts w:cs="OpenSymbol"/>
+    </w:rPr>
+  </w:style>
+  <w:style w:type="character" w:styleId="ListLabel9">
+    <w:name w:val="ListLabel 9"/>
+    <w:qFormat/>
+    <w:rPr>
+      <w:rFonts w:cs="OpenSymbol"/>
+    </w:rPr>
+  </w:style>
+  <w:style w:type="character" w:styleId="ListLabel10">
+    <w:name w:val="ListLabel 10"/>
+    <w:qFormat/>
+    <w:rPr>
+      <w:rFonts w:cs="OpenSymbol"/>
+    </w:rPr>
+  </w:style>
+  <w:style w:type="character" w:styleId="ListLabel11">
+    <w:name w:val="ListLabel 11"/>
+    <w:qFormat/>
+    <w:rPr>
+      <w:rFonts w:cs="OpenSymbol"/>
+    </w:rPr>
+  </w:style>
+  <w:style w:type="character" w:styleId="ListLabel12">
+    <w:name w:val="ListLabel 12"/>
+    <w:qFormat/>
+    <w:rPr>
+      <w:rFonts w:cs="OpenSymbol"/>
+    </w:rPr>
+  </w:style>
+  <w:style w:type="character" w:styleId="ListLabel13">
+    <w:name w:val="ListLabel 13"/>
+    <w:qFormat/>
+    <w:rPr>
+      <w:rFonts w:cs="OpenSymbol"/>
+    </w:rPr>
+  </w:style>
+  <w:style w:type="character" w:styleId="ListLabel14">
+    <w:name w:val="ListLabel 14"/>
+    <w:qFormat/>
+    <w:rPr>
+      <w:rFonts w:cs="OpenSymbol"/>
+    </w:rPr>
+  </w:style>
+  <w:style w:type="character" w:styleId="ListLabel15">
+    <w:name w:val="ListLabel 15"/>
+    <w:qFormat/>
+    <w:rPr>
+      <w:rFonts w:cs="OpenSymbol"/>
+    </w:rPr>
+  </w:style>
+  <w:style w:type="character" w:styleId="ListLabel16">
+    <w:name w:val="ListLabel 16"/>
+    <w:qFormat/>
+    <w:rPr>
+      <w:rFonts w:cs="OpenSymbol"/>
+    </w:rPr>
+  </w:style>
+  <w:style w:type="character" w:styleId="ListLabel17">
+    <w:name w:val="ListLabel 17"/>
+    <w:qFormat/>
+    <w:rPr>
+      <w:rFonts w:cs="OpenSymbol"/>
+    </w:rPr>
+  </w:style>
+  <w:style w:type="character" w:styleId="ListLabel18">
+    <w:name w:val="ListLabel 18"/>
+    <w:qFormat/>
+    <w:rPr>
+      <w:rFonts w:cs="OpenSymbol"/>
     </w:rPr>
   </w:style>
   <w:style w:type="paragraph" w:styleId="Heading">

</xml_diff>

<commit_message>
Analysis of charter vs public school effects in high SES subgroups
</commit_message>
<xml_diff>
--- a/BenPlots/Analysis.docx
+++ b/BenPlots/Analysis.docx
@@ -5,18 +5,37 @@
     <w:p>
       <w:pPr>
         <w:pStyle w:val="Normal"/>
-        <w:rPr>
-          <w:b/>
-          <w:b/>
-          <w:bCs/>
-        </w:rPr>
-      </w:pPr>
-      <w:r>
-        <w:rPr>
-          <w:b/>
-          <w:bCs/>
-        </w:rPr>
-        <w:t>Analysis on NY State Education Department Dataset</w:t>
+        <w:rPr/>
+      </w:pPr>
+      <w:r>
+        <w:rPr/>
+        <w:t>ANALYSIS ON NY STATE EDUCATION DEPARTMENT DATASET</w:t>
+      </w:r>
+    </w:p>
+    <w:p>
+      <w:pPr>
+        <w:pStyle w:val="Normal"/>
+        <w:rPr/>
+      </w:pPr>
+      <w:r>
+        <w:rPr/>
+      </w:r>
+    </w:p>
+    <w:p>
+      <w:pPr>
+        <w:pStyle w:val="Normal"/>
+        <w:rPr>
+          <w:b/>
+          <w:b/>
+          <w:bCs/>
+        </w:rPr>
+      </w:pPr>
+      <w:r>
+        <w:rPr>
+          <w:b/>
+          <w:bCs/>
+        </w:rPr>
+        <w:t>Feature Correlations</w:t>
       </w:r>
     </w:p>
     <w:p>
@@ -527,8 +546,14 @@
       </w:pPr>
       <w:r>
         <w:rPr/>
-        <w:t>Figure 2. Spearman Rank Correlation for graduation percentage per school</w:t>
-      </w:r>
+        <w:t xml:space="preserve">Figure 2. </w:t>
+      </w:r>
+      <w:bookmarkStart w:id="0" w:name="__DdeLink__37_3309544249"/>
+      <w:r>
+        <w:rPr/>
+        <w:t>Spearman Rank Correlation for graduation percentage per school</w:t>
+      </w:r>
+      <w:bookmarkEnd w:id="0"/>
     </w:p>
     <w:p>
       <w:pPr>
@@ -1071,12 +1096,12 @@
         <w:jc w:val="center"/>
         <w:rPr/>
       </w:pPr>
-      <w:bookmarkStart w:id="0" w:name="__DdeLink__2_908787137"/>
+      <w:bookmarkStart w:id="1" w:name="__DdeLink__2_908787137"/>
       <w:r>
         <w:rPr/>
         <w:t>Figure 4. Impurity feature importance increases the Female feature and minimizes the Homeless feature compared to Spearman Rank Correlation.</w:t>
       </w:r>
-      <w:bookmarkEnd w:id="0"/>
+      <w:bookmarkEnd w:id="1"/>
     </w:p>
     <w:p>
       <w:pPr>
@@ -1162,17 +1187,2023 @@
       </w:pPr>
       <w:r>
         <w:rPr/>
-        <w:t>Figure 4. Permutation feature importance increases the Female feature and minimizes the Homeless feature compared to Spearman Rank Correlation.</w:t>
-      </w:r>
-    </w:p>
-    <w:p>
-      <w:pPr>
-        <w:pStyle w:val="Normal"/>
-        <w:jc w:val="left"/>
-        <w:rPr/>
-      </w:pPr>
-      <w:r>
-        <w:rPr/>
+      </w:r>
+    </w:p>
+    <w:p>
+      <w:pPr>
+        <w:pStyle w:val="Normal"/>
+        <w:jc w:val="center"/>
+        <w:rPr/>
+      </w:pPr>
+      <w:r>
+        <w:rPr/>
+      </w:r>
+    </w:p>
+    <w:p>
+      <w:pPr>
+        <w:pStyle w:val="Normal"/>
+        <w:jc w:val="center"/>
+        <w:rPr/>
+      </w:pPr>
+      <w:r>
+        <w:rPr/>
+      </w:r>
+    </w:p>
+    <w:p>
+      <w:pPr>
+        <w:pStyle w:val="Normal"/>
+        <w:jc w:val="center"/>
+        <w:rPr/>
+      </w:pPr>
+      <w:r>
+        <w:rPr/>
+      </w:r>
+    </w:p>
+    <w:p>
+      <w:pPr>
+        <w:pStyle w:val="Normal"/>
+        <w:jc w:val="center"/>
+        <w:rPr/>
+      </w:pPr>
+      <w:r>
+        <w:rPr/>
+      </w:r>
+    </w:p>
+    <w:p>
+      <w:pPr>
+        <w:pStyle w:val="Normal"/>
+        <w:jc w:val="center"/>
+        <w:rPr/>
+      </w:pPr>
+      <w:r>
+        <w:rPr/>
+      </w:r>
+    </w:p>
+    <w:p>
+      <w:pPr>
+        <w:pStyle w:val="Normal"/>
+        <w:jc w:val="center"/>
+        <w:rPr/>
+      </w:pPr>
+      <w:r>
+        <w:rPr/>
+      </w:r>
+    </w:p>
+    <w:p>
+      <w:pPr>
+        <w:pStyle w:val="Normal"/>
+        <w:jc w:val="center"/>
+        <w:rPr/>
+      </w:pPr>
+      <w:r>
+        <w:rPr/>
+      </w:r>
+    </w:p>
+    <w:p>
+      <w:pPr>
+        <w:pStyle w:val="Normal"/>
+        <w:jc w:val="center"/>
+        <w:rPr/>
+      </w:pPr>
+      <w:r>
+        <w:rPr/>
+      </w:r>
+    </w:p>
+    <w:p>
+      <w:pPr>
+        <w:pStyle w:val="Normal"/>
+        <w:jc w:val="center"/>
+        <w:rPr/>
+      </w:pPr>
+      <w:r>
+        <w:rPr/>
+      </w:r>
+    </w:p>
+    <w:p>
+      <w:pPr>
+        <w:pStyle w:val="Normal"/>
+        <w:jc w:val="center"/>
+        <w:rPr/>
+      </w:pPr>
+      <w:r>
+        <w:rPr/>
+      </w:r>
+    </w:p>
+    <w:p>
+      <w:pPr>
+        <w:pStyle w:val="Normal"/>
+        <w:jc w:val="center"/>
+        <w:rPr/>
+      </w:pPr>
+      <w:r>
+        <w:rPr/>
+      </w:r>
+    </w:p>
+    <w:p>
+      <w:pPr>
+        <w:pStyle w:val="Normal"/>
+        <w:jc w:val="center"/>
+        <w:rPr/>
+      </w:pPr>
+      <w:r>
+        <w:rPr/>
+      </w:r>
+    </w:p>
+    <w:p>
+      <w:pPr>
+        <w:pStyle w:val="Normal"/>
+        <w:jc w:val="center"/>
+        <w:rPr/>
+      </w:pPr>
+      <w:r>
+        <w:rPr/>
+      </w:r>
+    </w:p>
+    <w:p>
+      <w:pPr>
+        <w:pStyle w:val="Normal"/>
+        <w:jc w:val="center"/>
+        <w:rPr/>
+      </w:pPr>
+      <w:r>
+        <w:rPr/>
+      </w:r>
+    </w:p>
+    <w:p>
+      <w:pPr>
+        <w:pStyle w:val="Normal"/>
+        <w:jc w:val="center"/>
+        <w:rPr/>
+      </w:pPr>
+      <w:r>
+        <w:rPr/>
+      </w:r>
+    </w:p>
+    <w:p>
+      <w:pPr>
+        <w:pStyle w:val="Normal"/>
+        <w:jc w:val="center"/>
+        <w:rPr/>
+      </w:pPr>
+      <w:r>
+        <w:rPr/>
+      </w:r>
+    </w:p>
+    <w:p>
+      <w:pPr>
+        <w:pStyle w:val="Normal"/>
+        <w:jc w:val="center"/>
+        <w:rPr/>
+      </w:pPr>
+      <w:r>
+        <w:rPr/>
+      </w:r>
+    </w:p>
+    <w:p>
+      <w:pPr>
+        <w:pStyle w:val="Normal"/>
+        <w:jc w:val="center"/>
+        <w:rPr/>
+      </w:pPr>
+      <w:r>
+        <w:rPr/>
+        <w:t xml:space="preserve">Figure </w:t>
+      </w:r>
+      <w:r>
+        <w:rPr/>
+        <w:t>5</w:t>
+      </w:r>
+      <w:r>
+        <w:rPr/>
+        <w:t xml:space="preserve">. Permutation feature importance </w:t>
+      </w:r>
+      <w:r>
+        <w:rPr/>
+        <w:t>also</w:t>
+      </w:r>
+      <w:r>
+        <w:rPr/>
+        <w:t xml:space="preserve"> increases the Female feature and minimizes the Homeless feature compared to Spearman Rank Correlation.</w:t>
+      </w:r>
+    </w:p>
+    <w:p>
+      <w:pPr>
+        <w:pStyle w:val="Normal"/>
+        <w:jc w:val="left"/>
+        <w:rPr/>
+      </w:pPr>
+      <w:r>
+        <w:rPr/>
+      </w:r>
+    </w:p>
+    <w:p>
+      <w:pPr>
+        <w:pStyle w:val="Normal"/>
+        <w:jc w:val="left"/>
+        <w:rPr/>
+      </w:pPr>
+      <w:r>
+        <w:rPr/>
+      </w:r>
+    </w:p>
+    <w:p>
+      <w:pPr>
+        <w:pStyle w:val="Normal"/>
+        <w:jc w:val="left"/>
+        <w:rPr/>
+      </w:pPr>
+      <w:r>
+        <w:rPr/>
+        <w:t>Schools are grouped as being above or below the median for economically disadvantaged (ED) student population, and the result is shown in Figure 6. Schools with above median percent of ED students demonstrate a statistically significant lower mean graduation rate. The distributions are compared with a one-side Mann-Whitney U Test whether the ED is less than not ED. The test p-value = 0.0 supports rejecting the null hypothesis that these distributions are equivalent.</w:t>
+      </w:r>
+    </w:p>
+    <w:p>
+      <w:pPr>
+        <w:pStyle w:val="Normal"/>
+        <w:jc w:val="left"/>
+        <w:rPr/>
+      </w:pPr>
+      <w:r>
+        <w:rPr/>
+      </w:r>
+    </w:p>
+    <w:p>
+      <w:pPr>
+        <w:pStyle w:val="Normal"/>
+        <w:jc w:val="left"/>
+        <w:rPr/>
+      </w:pPr>
+      <w:r>
+        <w:rPr/>
+      </w:r>
+    </w:p>
+    <w:p>
+      <w:pPr>
+        <w:pStyle w:val="Normal"/>
+        <w:jc w:val="left"/>
+        <w:rPr/>
+      </w:pPr>
+      <w:r>
+        <w:rPr/>
+        <w:drawing>
+          <wp:anchor behindDoc="0" distT="0" distB="0" distL="0" distR="0" simplePos="0" locked="0" layoutInCell="1" allowOverlap="1" relativeHeight="7">
+            <wp:simplePos x="0" y="0"/>
+            <wp:positionH relativeFrom="column">
+              <wp:align>center</wp:align>
+            </wp:positionH>
+            <wp:positionV relativeFrom="paragraph">
+              <wp:posOffset>635</wp:posOffset>
+            </wp:positionV>
+            <wp:extent cx="5486400" cy="2139950"/>
+            <wp:effectExtent l="0" t="0" r="0" b="0"/>
+            <wp:wrapSquare wrapText="largest"/>
+            <wp:docPr id="6" name="Image6" descr=""/>
+            <wp:cNvGraphicFramePr>
+              <a:graphicFrameLocks xmlns:a="http://schemas.openxmlformats.org/drawingml/2006/main" noChangeAspect="1"/>
+            </wp:cNvGraphicFramePr>
+            <a:graphic xmlns:a="http://schemas.openxmlformats.org/drawingml/2006/main">
+              <a:graphicData uri="http://schemas.openxmlformats.org/drawingml/2006/picture">
+                <pic:pic xmlns:pic="http://schemas.openxmlformats.org/drawingml/2006/picture">
+                  <pic:nvPicPr>
+                    <pic:cNvPr id="6" name="Image6" descr=""/>
+                    <pic:cNvPicPr>
+                      <a:picLocks noChangeAspect="1" noChangeArrowheads="1"/>
+                    </pic:cNvPicPr>
+                  </pic:nvPicPr>
+                  <pic:blipFill>
+                    <a:blip r:embed="rId7"/>
+                    <a:stretch>
+                      <a:fillRect/>
+                    </a:stretch>
+                  </pic:blipFill>
+                  <pic:spPr bwMode="auto">
+                    <a:xfrm>
+                      <a:off x="0" y="0"/>
+                      <a:ext cx="5486400" cy="2139950"/>
+                    </a:xfrm>
+                    <a:prstGeom prst="rect">
+                      <a:avLst/>
+                    </a:prstGeom>
+                  </pic:spPr>
+                </pic:pic>
+              </a:graphicData>
+            </a:graphic>
+          </wp:anchor>
+        </w:drawing>
+      </w:r>
+    </w:p>
+    <w:p>
+      <w:pPr>
+        <w:pStyle w:val="Normal"/>
+        <w:jc w:val="left"/>
+        <w:rPr/>
+      </w:pPr>
+      <w:r>
+        <w:rPr/>
+      </w:r>
+    </w:p>
+    <w:p>
+      <w:pPr>
+        <w:pStyle w:val="Normal"/>
+        <w:jc w:val="left"/>
+        <w:rPr/>
+      </w:pPr>
+      <w:r>
+        <w:rPr/>
+      </w:r>
+    </w:p>
+    <w:p>
+      <w:pPr>
+        <w:pStyle w:val="Normal"/>
+        <w:jc w:val="left"/>
+        <w:rPr/>
+      </w:pPr>
+      <w:r>
+        <w:rPr/>
+      </w:r>
+    </w:p>
+    <w:p>
+      <w:pPr>
+        <w:pStyle w:val="Normal"/>
+        <w:jc w:val="left"/>
+        <w:rPr/>
+      </w:pPr>
+      <w:r>
+        <w:rPr/>
+      </w:r>
+    </w:p>
+    <w:p>
+      <w:pPr>
+        <w:pStyle w:val="Normal"/>
+        <w:jc w:val="left"/>
+        <w:rPr/>
+      </w:pPr>
+      <w:r>
+        <w:rPr/>
+      </w:r>
+    </w:p>
+    <w:p>
+      <w:pPr>
+        <w:pStyle w:val="Normal"/>
+        <w:jc w:val="left"/>
+        <w:rPr/>
+      </w:pPr>
+      <w:r>
+        <w:rPr/>
+      </w:r>
+    </w:p>
+    <w:p>
+      <w:pPr>
+        <w:pStyle w:val="Normal"/>
+        <w:jc w:val="left"/>
+        <w:rPr/>
+      </w:pPr>
+      <w:r>
+        <w:rPr/>
+      </w:r>
+    </w:p>
+    <w:p>
+      <w:pPr>
+        <w:pStyle w:val="Normal"/>
+        <w:jc w:val="left"/>
+        <w:rPr/>
+      </w:pPr>
+      <w:r>
+        <w:rPr/>
+      </w:r>
+    </w:p>
+    <w:p>
+      <w:pPr>
+        <w:pStyle w:val="Normal"/>
+        <w:jc w:val="left"/>
+        <w:rPr/>
+      </w:pPr>
+      <w:r>
+        <w:rPr/>
+      </w:r>
+    </w:p>
+    <w:p>
+      <w:pPr>
+        <w:pStyle w:val="Normal"/>
+        <w:jc w:val="left"/>
+        <w:rPr/>
+      </w:pPr>
+      <w:r>
+        <w:rPr/>
+      </w:r>
+    </w:p>
+    <w:p>
+      <w:pPr>
+        <w:pStyle w:val="Normal"/>
+        <w:jc w:val="left"/>
+        <w:rPr/>
+      </w:pPr>
+      <w:r>
+        <w:rPr/>
+      </w:r>
+    </w:p>
+    <w:p>
+      <w:pPr>
+        <w:pStyle w:val="Normal"/>
+        <w:jc w:val="left"/>
+        <w:rPr/>
+      </w:pPr>
+      <w:r>
+        <w:rPr/>
+      </w:r>
+    </w:p>
+    <w:p>
+      <w:pPr>
+        <w:pStyle w:val="Normal"/>
+        <w:jc w:val="center"/>
+        <w:rPr/>
+      </w:pPr>
+      <w:r>
+        <w:rPr/>
+        <w:t>Figure 6. Count of schools by graduation rate for high and low economic disadvantage</w:t>
+      </w:r>
+    </w:p>
+    <w:p>
+      <w:pPr>
+        <w:pStyle w:val="Normal"/>
+        <w:jc w:val="left"/>
+        <w:rPr/>
+      </w:pPr>
+      <w:r>
+        <w:rPr/>
+      </w:r>
+    </w:p>
+    <w:p>
+      <w:pPr>
+        <w:pStyle w:val="Normal"/>
+        <w:jc w:val="left"/>
+        <w:rPr/>
+      </w:pPr>
+      <w:r>
+        <w:rPr/>
+      </w:r>
+    </w:p>
+    <w:p>
+      <w:pPr>
+        <w:pStyle w:val="Normal"/>
+        <w:jc w:val="left"/>
+        <w:rPr/>
+      </w:pPr>
+      <w:r>
+        <w:rPr/>
+      </w:r>
+    </w:p>
+    <w:p>
+      <w:pPr>
+        <w:pStyle w:val="Normal"/>
+        <w:jc w:val="left"/>
+        <w:rPr/>
+      </w:pPr>
+      <w:r>
+        <w:rPr/>
+      </w:r>
+    </w:p>
+    <w:p>
+      <w:pPr>
+        <w:pStyle w:val="Normal"/>
+        <w:jc w:val="left"/>
+        <w:rPr>
+          <w:b/>
+          <w:b/>
+          <w:bCs/>
+        </w:rPr>
+      </w:pPr>
+      <w:r>
+        <w:rPr>
+          <w:b/>
+          <w:bCs/>
+        </w:rPr>
+      </w:r>
+    </w:p>
+    <w:p>
+      <w:pPr>
+        <w:pStyle w:val="Normal"/>
+        <w:jc w:val="left"/>
+        <w:rPr>
+          <w:b/>
+          <w:b/>
+          <w:bCs/>
+        </w:rPr>
+      </w:pPr>
+      <w:r>
+        <w:rPr>
+          <w:b/>
+          <w:bCs/>
+        </w:rPr>
+      </w:r>
+    </w:p>
+    <w:p>
+      <w:pPr>
+        <w:pStyle w:val="Normal"/>
+        <w:jc w:val="left"/>
+        <w:rPr>
+          <w:b/>
+          <w:b/>
+          <w:bCs/>
+        </w:rPr>
+      </w:pPr>
+      <w:r>
+        <w:rPr>
+          <w:b/>
+          <w:bCs/>
+        </w:rPr>
+      </w:r>
+    </w:p>
+    <w:p>
+      <w:pPr>
+        <w:pStyle w:val="Normal"/>
+        <w:jc w:val="left"/>
+        <w:rPr>
+          <w:b/>
+          <w:b/>
+          <w:bCs/>
+        </w:rPr>
+      </w:pPr>
+      <w:r>
+        <w:rPr>
+          <w:b/>
+          <w:bCs/>
+        </w:rPr>
+        <w:t>Effect of Charter Schools</w:t>
+      </w:r>
+    </w:p>
+    <w:p>
+      <w:pPr>
+        <w:pStyle w:val="Normal"/>
+        <w:jc w:val="left"/>
+        <w:rPr>
+          <w:b w:val="false"/>
+          <w:b w:val="false"/>
+          <w:bCs w:val="false"/>
+        </w:rPr>
+      </w:pPr>
+      <w:r>
+        <w:rPr>
+          <w:b/>
+          <w:bCs/>
+        </w:rPr>
+      </w:r>
+    </w:p>
+    <w:p>
+      <w:pPr>
+        <w:pStyle w:val="Normal"/>
+        <w:jc w:val="left"/>
+        <w:rPr>
+          <w:b/>
+          <w:b/>
+          <w:bCs/>
+        </w:rPr>
+      </w:pPr>
+      <w:r>
+        <w:rPr>
+          <w:b w:val="false"/>
+          <w:bCs w:val="false"/>
+        </w:rPr>
+        <w:t>The effect of charter schools for socioeconomic factors is evaluated first by selecting the schools with a high likelihood of low graduation rates due to a given socioeconomic factor (e.g., economics, minority status, etc.). This selection of schools is split by whether it is a charter school or public school. The two distributions for charter schools and non-charter schools are compared.</w:t>
+      </w:r>
+    </w:p>
+    <w:p>
+      <w:pPr>
+        <w:pStyle w:val="Normal"/>
+        <w:jc w:val="left"/>
+        <w:rPr>
+          <w:b w:val="false"/>
+          <w:b w:val="false"/>
+          <w:bCs w:val="false"/>
+        </w:rPr>
+      </w:pPr>
+      <w:r>
+        <w:rPr>
+          <w:b/>
+          <w:bCs/>
+        </w:rPr>
+      </w:r>
+    </w:p>
+    <w:p>
+      <w:pPr>
+        <w:pStyle w:val="Normal"/>
+        <w:jc w:val="left"/>
+        <w:rPr>
+          <w:b/>
+          <w:b/>
+          <w:bCs/>
+        </w:rPr>
+      </w:pPr>
+      <w:r>
+        <w:rPr>
+          <w:b w:val="false"/>
+          <w:bCs w:val="false"/>
+          <w:u w:val="single"/>
+        </w:rPr>
+        <w:t>Economically disadvantaged.</w:t>
+      </w:r>
+      <w:r>
+        <w:rPr>
+          <w:b w:val="false"/>
+          <w:bCs w:val="false"/>
+          <w:u w:val="none"/>
+        </w:rPr>
+        <w:t xml:space="preserve"> Schools</w:t>
+      </w:r>
+      <w:r>
+        <w:rPr>
+          <w:b w:val="false"/>
+          <w:bCs w:val="false"/>
+        </w:rPr>
+        <w:t xml:space="preserve"> are selected as having a percentage greater than the median for Economically Disadvantaged. These schools are split between charter and public schools. The distributions are compared with a one-side Mann-Whitney U Test whether the Charter is greater than Public. The test p-value = 6.80(10</w:t>
+      </w:r>
+      <w:r>
+        <w:rPr>
+          <w:b w:val="false"/>
+          <w:bCs w:val="false"/>
+          <w:vertAlign w:val="superscript"/>
+        </w:rPr>
+        <w:t>-17</w:t>
+      </w:r>
+      <w:r>
+        <w:rPr>
+          <w:b w:val="false"/>
+          <w:bCs w:val="false"/>
+        </w:rPr>
+        <w:t>) supports rejecting the null hypothesis that these distributions are equivalent.</w:t>
+      </w:r>
+    </w:p>
+    <w:p>
+      <w:pPr>
+        <w:pStyle w:val="Normal"/>
+        <w:jc w:val="left"/>
+        <w:rPr>
+          <w:b w:val="false"/>
+          <w:b w:val="false"/>
+          <w:bCs w:val="false"/>
+        </w:rPr>
+      </w:pPr>
+      <w:r>
+        <w:rPr>
+          <w:b/>
+          <w:bCs/>
+        </w:rPr>
+      </w:r>
+    </w:p>
+    <w:p>
+      <w:pPr>
+        <w:pStyle w:val="Normal"/>
+        <w:jc w:val="left"/>
+        <w:rPr>
+          <w:b w:val="false"/>
+          <w:b w:val="false"/>
+          <w:bCs w:val="false"/>
+        </w:rPr>
+      </w:pPr>
+      <w:r>
+        <w:rPr>
+          <w:b/>
+          <w:bCs/>
+        </w:rPr>
+        <w:drawing>
+          <wp:anchor behindDoc="0" distT="0" distB="0" distL="0" distR="0" simplePos="0" locked="0" layoutInCell="1" allowOverlap="1" relativeHeight="9">
+            <wp:simplePos x="0" y="0"/>
+            <wp:positionH relativeFrom="column">
+              <wp:align>center</wp:align>
+            </wp:positionH>
+            <wp:positionV relativeFrom="paragraph">
+              <wp:posOffset>635</wp:posOffset>
+            </wp:positionV>
+            <wp:extent cx="5486400" cy="2331720"/>
+            <wp:effectExtent l="0" t="0" r="0" b="0"/>
+            <wp:wrapSquare wrapText="largest"/>
+            <wp:docPr id="7" name="Image7" descr=""/>
+            <wp:cNvGraphicFramePr>
+              <a:graphicFrameLocks xmlns:a="http://schemas.openxmlformats.org/drawingml/2006/main" noChangeAspect="1"/>
+            </wp:cNvGraphicFramePr>
+            <a:graphic xmlns:a="http://schemas.openxmlformats.org/drawingml/2006/main">
+              <a:graphicData uri="http://schemas.openxmlformats.org/drawingml/2006/picture">
+                <pic:pic xmlns:pic="http://schemas.openxmlformats.org/drawingml/2006/picture">
+                  <pic:nvPicPr>
+                    <pic:cNvPr id="7" name="Image7" descr=""/>
+                    <pic:cNvPicPr>
+                      <a:picLocks noChangeAspect="1" noChangeArrowheads="1"/>
+                    </pic:cNvPicPr>
+                  </pic:nvPicPr>
+                  <pic:blipFill>
+                    <a:blip r:embed="rId8"/>
+                    <a:stretch>
+                      <a:fillRect/>
+                    </a:stretch>
+                  </pic:blipFill>
+                  <pic:spPr bwMode="auto">
+                    <a:xfrm>
+                      <a:off x="0" y="0"/>
+                      <a:ext cx="5486400" cy="2331720"/>
+                    </a:xfrm>
+                    <a:prstGeom prst="rect">
+                      <a:avLst/>
+                    </a:prstGeom>
+                  </pic:spPr>
+                </pic:pic>
+              </a:graphicData>
+            </a:graphic>
+          </wp:anchor>
+        </w:drawing>
+      </w:r>
+    </w:p>
+    <w:p>
+      <w:pPr>
+        <w:pStyle w:val="Normal"/>
+        <w:jc w:val="left"/>
+        <w:rPr>
+          <w:b w:val="false"/>
+          <w:b w:val="false"/>
+          <w:bCs w:val="false"/>
+        </w:rPr>
+      </w:pPr>
+      <w:r>
+        <w:rPr>
+          <w:b/>
+          <w:bCs/>
+        </w:rPr>
+      </w:r>
+    </w:p>
+    <w:p>
+      <w:pPr>
+        <w:pStyle w:val="Normal"/>
+        <w:jc w:val="left"/>
+        <w:rPr>
+          <w:b w:val="false"/>
+          <w:b w:val="false"/>
+          <w:bCs w:val="false"/>
+        </w:rPr>
+      </w:pPr>
+      <w:r>
+        <w:rPr>
+          <w:b/>
+          <w:bCs/>
+        </w:rPr>
+      </w:r>
+    </w:p>
+    <w:p>
+      <w:pPr>
+        <w:pStyle w:val="Normal"/>
+        <w:jc w:val="left"/>
+        <w:rPr>
+          <w:b w:val="false"/>
+          <w:b w:val="false"/>
+          <w:bCs w:val="false"/>
+        </w:rPr>
+      </w:pPr>
+      <w:r>
+        <w:rPr>
+          <w:b/>
+          <w:bCs/>
+        </w:rPr>
+      </w:r>
+    </w:p>
+    <w:p>
+      <w:pPr>
+        <w:pStyle w:val="Normal"/>
+        <w:jc w:val="left"/>
+        <w:rPr>
+          <w:b w:val="false"/>
+          <w:b w:val="false"/>
+          <w:bCs w:val="false"/>
+        </w:rPr>
+      </w:pPr>
+      <w:r>
+        <w:rPr>
+          <w:b/>
+          <w:bCs/>
+        </w:rPr>
+      </w:r>
+    </w:p>
+    <w:p>
+      <w:pPr>
+        <w:pStyle w:val="Normal"/>
+        <w:jc w:val="left"/>
+        <w:rPr>
+          <w:b w:val="false"/>
+          <w:b w:val="false"/>
+          <w:bCs w:val="false"/>
+        </w:rPr>
+      </w:pPr>
+      <w:r>
+        <w:rPr>
+          <w:b/>
+          <w:bCs/>
+        </w:rPr>
+      </w:r>
+    </w:p>
+    <w:p>
+      <w:pPr>
+        <w:pStyle w:val="Normal"/>
+        <w:jc w:val="left"/>
+        <w:rPr>
+          <w:b w:val="false"/>
+          <w:b w:val="false"/>
+          <w:bCs w:val="false"/>
+        </w:rPr>
+      </w:pPr>
+      <w:r>
+        <w:rPr>
+          <w:b/>
+          <w:bCs/>
+        </w:rPr>
+      </w:r>
+    </w:p>
+    <w:p>
+      <w:pPr>
+        <w:pStyle w:val="Normal"/>
+        <w:jc w:val="left"/>
+        <w:rPr>
+          <w:b w:val="false"/>
+          <w:b w:val="false"/>
+          <w:bCs w:val="false"/>
+        </w:rPr>
+      </w:pPr>
+      <w:r>
+        <w:rPr>
+          <w:b/>
+          <w:bCs/>
+        </w:rPr>
+      </w:r>
+    </w:p>
+    <w:p>
+      <w:pPr>
+        <w:pStyle w:val="Normal"/>
+        <w:jc w:val="left"/>
+        <w:rPr>
+          <w:b w:val="false"/>
+          <w:b w:val="false"/>
+          <w:bCs w:val="false"/>
+        </w:rPr>
+      </w:pPr>
+      <w:r>
+        <w:rPr>
+          <w:b/>
+          <w:bCs/>
+        </w:rPr>
+      </w:r>
+    </w:p>
+    <w:p>
+      <w:pPr>
+        <w:pStyle w:val="Normal"/>
+        <w:jc w:val="left"/>
+        <w:rPr>
+          <w:b w:val="false"/>
+          <w:b w:val="false"/>
+          <w:bCs w:val="false"/>
+        </w:rPr>
+      </w:pPr>
+      <w:r>
+        <w:rPr>
+          <w:b/>
+          <w:bCs/>
+        </w:rPr>
+      </w:r>
+    </w:p>
+    <w:p>
+      <w:pPr>
+        <w:pStyle w:val="Normal"/>
+        <w:jc w:val="left"/>
+        <w:rPr>
+          <w:b w:val="false"/>
+          <w:b w:val="false"/>
+          <w:bCs w:val="false"/>
+        </w:rPr>
+      </w:pPr>
+      <w:r>
+        <w:rPr>
+          <w:b/>
+          <w:bCs/>
+        </w:rPr>
+      </w:r>
+    </w:p>
+    <w:p>
+      <w:pPr>
+        <w:pStyle w:val="Normal"/>
+        <w:jc w:val="left"/>
+        <w:rPr>
+          <w:b w:val="false"/>
+          <w:b w:val="false"/>
+          <w:bCs w:val="false"/>
+        </w:rPr>
+      </w:pPr>
+      <w:r>
+        <w:rPr>
+          <w:b/>
+          <w:bCs/>
+        </w:rPr>
+      </w:r>
+    </w:p>
+    <w:p>
+      <w:pPr>
+        <w:pStyle w:val="Normal"/>
+        <w:jc w:val="left"/>
+        <w:rPr>
+          <w:b w:val="false"/>
+          <w:b w:val="false"/>
+          <w:bCs w:val="false"/>
+        </w:rPr>
+      </w:pPr>
+      <w:r>
+        <w:rPr>
+          <w:b/>
+          <w:bCs/>
+        </w:rPr>
+      </w:r>
+    </w:p>
+    <w:p>
+      <w:pPr>
+        <w:pStyle w:val="Normal"/>
+        <w:jc w:val="center"/>
+        <w:rPr>
+          <w:b w:val="false"/>
+          <w:b w:val="false"/>
+          <w:bCs w:val="false"/>
+        </w:rPr>
+      </w:pPr>
+      <w:r>
+        <w:rPr>
+          <w:b/>
+          <w:bCs/>
+        </w:rPr>
+      </w:r>
+    </w:p>
+    <w:p>
+      <w:pPr>
+        <w:pStyle w:val="Normal"/>
+        <w:jc w:val="center"/>
+        <w:rPr>
+          <w:b/>
+          <w:b/>
+          <w:bCs/>
+        </w:rPr>
+      </w:pPr>
+      <w:r>
+        <w:rPr>
+          <w:b w:val="false"/>
+          <w:bCs w:val="false"/>
+        </w:rPr>
+        <w:t>Figure  7. Graduation rates for high economically disadvantaged population for charter and public schools.</w:t>
+      </w:r>
+    </w:p>
+    <w:p>
+      <w:pPr>
+        <w:pStyle w:val="Normal"/>
+        <w:jc w:val="left"/>
+        <w:rPr>
+          <w:b w:val="false"/>
+          <w:b w:val="false"/>
+          <w:bCs w:val="false"/>
+        </w:rPr>
+      </w:pPr>
+      <w:r>
+        <w:rPr>
+          <w:b/>
+          <w:bCs/>
+        </w:rPr>
+      </w:r>
+    </w:p>
+    <w:p>
+      <w:pPr>
+        <w:pStyle w:val="Normal"/>
+        <w:jc w:val="left"/>
+        <w:rPr>
+          <w:b w:val="false"/>
+          <w:b w:val="false"/>
+          <w:bCs w:val="false"/>
+        </w:rPr>
+      </w:pPr>
+      <w:r>
+        <w:rPr>
+          <w:b/>
+          <w:bCs/>
+        </w:rPr>
+      </w:r>
+    </w:p>
+    <w:p>
+      <w:pPr>
+        <w:pStyle w:val="Normal"/>
+        <w:jc w:val="left"/>
+        <w:rPr>
+          <w:b/>
+          <w:b/>
+          <w:bCs/>
+        </w:rPr>
+      </w:pPr>
+      <w:r>
+        <w:rPr>
+          <w:b w:val="false"/>
+          <w:bCs w:val="false"/>
+        </w:rPr>
+        <w:t>Within a group of schools with high percentage of economically disadvantaged students, a remaining question is whether students going to a charter school tend to have higher or lower economic disadvantaged. Figure 3 indicates that attending a charter school is positively correlated with economic disadvantage immediately after students with disabilities and homelessness.</w:t>
+      </w:r>
+    </w:p>
+    <w:p>
+      <w:pPr>
+        <w:pStyle w:val="Normal"/>
+        <w:jc w:val="left"/>
+        <w:rPr>
+          <w:b w:val="false"/>
+          <w:b w:val="false"/>
+          <w:bCs w:val="false"/>
+        </w:rPr>
+      </w:pPr>
+      <w:r>
+        <w:rPr>
+          <w:b/>
+          <w:bCs/>
+        </w:rPr>
+      </w:r>
+    </w:p>
+    <w:p>
+      <w:pPr>
+        <w:pStyle w:val="Normal"/>
+        <w:jc w:val="left"/>
+        <w:rPr>
+          <w:b/>
+          <w:b/>
+          <w:bCs/>
+          <w:u w:val="none"/>
+        </w:rPr>
+      </w:pPr>
+      <w:r>
+        <w:rPr>
+          <w:b w:val="false"/>
+          <w:bCs w:val="false"/>
+          <w:u w:val="none"/>
+        </w:rPr>
+        <w:t>The Spearman Rank Correlation indicates that the factors directly correlated with higher graduation rates are Year, Female, and Charter, as the third highest factor as shown in Figure 8. Therefore charter school status is an important factor for schools with percentages of the economically disadvantaged.</w:t>
+      </w:r>
+    </w:p>
+    <w:p>
+      <w:pPr>
+        <w:pStyle w:val="Normal"/>
+        <w:jc w:val="left"/>
+        <w:rPr>
+          <w:b w:val="false"/>
+          <w:b w:val="false"/>
+          <w:bCs w:val="false"/>
+        </w:rPr>
+      </w:pPr>
+      <w:r>
+        <w:rPr>
+          <w:b/>
+          <w:bCs/>
+          <w:u w:val="none"/>
+        </w:rPr>
+      </w:r>
+    </w:p>
+    <w:p>
+      <w:pPr>
+        <w:pStyle w:val="Normal"/>
+        <w:jc w:val="left"/>
+        <w:rPr>
+          <w:b w:val="false"/>
+          <w:b w:val="false"/>
+          <w:bCs w:val="false"/>
+        </w:rPr>
+      </w:pPr>
+      <w:r>
+        <w:rPr>
+          <w:b/>
+          <w:bCs/>
+          <w:u w:val="none"/>
+        </w:rPr>
+      </w:r>
+    </w:p>
+    <w:p>
+      <w:pPr>
+        <w:pStyle w:val="Normal"/>
+        <w:jc w:val="left"/>
+        <w:rPr>
+          <w:b w:val="false"/>
+          <w:b w:val="false"/>
+          <w:bCs w:val="false"/>
+        </w:rPr>
+      </w:pPr>
+      <w:r>
+        <w:rPr>
+          <w:b/>
+          <w:bCs/>
+          <w:u w:val="none"/>
+        </w:rPr>
+      </w:r>
+    </w:p>
+    <w:p>
+      <w:pPr>
+        <w:pStyle w:val="Normal"/>
+        <w:jc w:val="left"/>
+        <w:rPr>
+          <w:b w:val="false"/>
+          <w:b w:val="false"/>
+          <w:bCs w:val="false"/>
+        </w:rPr>
+      </w:pPr>
+      <w:r>
+        <w:rPr>
+          <w:b/>
+          <w:bCs/>
+          <w:u w:val="none"/>
+        </w:rPr>
+      </w:r>
+    </w:p>
+    <w:p>
+      <w:pPr>
+        <w:pStyle w:val="Normal"/>
+        <w:jc w:val="left"/>
+        <w:rPr>
+          <w:b w:val="false"/>
+          <w:b w:val="false"/>
+          <w:bCs w:val="false"/>
+        </w:rPr>
+      </w:pPr>
+      <w:r>
+        <w:rPr>
+          <w:b/>
+          <w:bCs/>
+          <w:u w:val="none"/>
+        </w:rPr>
+      </w:r>
+    </w:p>
+    <w:p>
+      <w:pPr>
+        <w:pStyle w:val="Normal"/>
+        <w:jc w:val="left"/>
+        <w:rPr>
+          <w:b w:val="false"/>
+          <w:b w:val="false"/>
+          <w:bCs w:val="false"/>
+        </w:rPr>
+      </w:pPr>
+      <w:r>
+        <w:rPr>
+          <w:b/>
+          <w:bCs/>
+          <w:u w:val="none"/>
+        </w:rPr>
+      </w:r>
+    </w:p>
+    <w:p>
+      <w:pPr>
+        <w:pStyle w:val="Normal"/>
+        <w:jc w:val="left"/>
+        <w:rPr>
+          <w:b w:val="false"/>
+          <w:b w:val="false"/>
+          <w:bCs w:val="false"/>
+        </w:rPr>
+      </w:pPr>
+      <w:r>
+        <w:rPr>
+          <w:b/>
+          <w:bCs/>
+          <w:u w:val="none"/>
+        </w:rPr>
+      </w:r>
+    </w:p>
+    <w:p>
+      <w:pPr>
+        <w:pStyle w:val="Normal"/>
+        <w:jc w:val="left"/>
+        <w:rPr>
+          <w:b w:val="false"/>
+          <w:b w:val="false"/>
+          <w:bCs w:val="false"/>
+        </w:rPr>
+      </w:pPr>
+      <w:r>
+        <w:rPr>
+          <w:b/>
+          <w:bCs/>
+          <w:u w:val="none"/>
+        </w:rPr>
+      </w:r>
+    </w:p>
+    <w:p>
+      <w:pPr>
+        <w:pStyle w:val="Normal"/>
+        <w:jc w:val="left"/>
+        <w:rPr>
+          <w:b w:val="false"/>
+          <w:b w:val="false"/>
+          <w:bCs w:val="false"/>
+        </w:rPr>
+      </w:pPr>
+      <w:r>
+        <w:rPr>
+          <w:b/>
+          <w:bCs/>
+          <w:u w:val="none"/>
+        </w:rPr>
+      </w:r>
+    </w:p>
+    <w:p>
+      <w:pPr>
+        <w:pStyle w:val="Normal"/>
+        <w:jc w:val="left"/>
+        <w:rPr>
+          <w:b w:val="false"/>
+          <w:b w:val="false"/>
+          <w:bCs w:val="false"/>
+        </w:rPr>
+      </w:pPr>
+      <w:r>
+        <w:rPr>
+          <w:b/>
+          <w:bCs/>
+          <w:u w:val="none"/>
+        </w:rPr>
+        <w:drawing>
+          <wp:anchor behindDoc="0" distT="0" distB="0" distL="0" distR="0" simplePos="0" locked="0" layoutInCell="1" allowOverlap="1" relativeHeight="10">
+            <wp:simplePos x="0" y="0"/>
+            <wp:positionH relativeFrom="column">
+              <wp:align>center</wp:align>
+            </wp:positionH>
+            <wp:positionV relativeFrom="paragraph">
+              <wp:posOffset>635</wp:posOffset>
+            </wp:positionV>
+            <wp:extent cx="5486400" cy="2286000"/>
+            <wp:effectExtent l="0" t="0" r="0" b="0"/>
+            <wp:wrapSquare wrapText="largest"/>
+            <wp:docPr id="8" name="Image10" descr=""/>
+            <wp:cNvGraphicFramePr>
+              <a:graphicFrameLocks xmlns:a="http://schemas.openxmlformats.org/drawingml/2006/main" noChangeAspect="1"/>
+            </wp:cNvGraphicFramePr>
+            <a:graphic xmlns:a="http://schemas.openxmlformats.org/drawingml/2006/main">
+              <a:graphicData uri="http://schemas.openxmlformats.org/drawingml/2006/picture">
+                <pic:pic xmlns:pic="http://schemas.openxmlformats.org/drawingml/2006/picture">
+                  <pic:nvPicPr>
+                    <pic:cNvPr id="8" name="Image10" descr=""/>
+                    <pic:cNvPicPr>
+                      <a:picLocks noChangeAspect="1" noChangeArrowheads="1"/>
+                    </pic:cNvPicPr>
+                  </pic:nvPicPr>
+                  <pic:blipFill>
+                    <a:blip r:embed="rId9"/>
+                    <a:stretch>
+                      <a:fillRect/>
+                    </a:stretch>
+                  </pic:blipFill>
+                  <pic:spPr bwMode="auto">
+                    <a:xfrm>
+                      <a:off x="0" y="0"/>
+                      <a:ext cx="5486400" cy="2286000"/>
+                    </a:xfrm>
+                    <a:prstGeom prst="rect">
+                      <a:avLst/>
+                    </a:prstGeom>
+                  </pic:spPr>
+                </pic:pic>
+              </a:graphicData>
+            </a:graphic>
+          </wp:anchor>
+        </w:drawing>
+      </w:r>
+    </w:p>
+    <w:p>
+      <w:pPr>
+        <w:pStyle w:val="Normal"/>
+        <w:jc w:val="left"/>
+        <w:rPr>
+          <w:b w:val="false"/>
+          <w:b w:val="false"/>
+          <w:bCs w:val="false"/>
+        </w:rPr>
+      </w:pPr>
+      <w:r>
+        <w:rPr>
+          <w:b/>
+          <w:bCs/>
+          <w:u w:val="none"/>
+        </w:rPr>
+      </w:r>
+    </w:p>
+    <w:p>
+      <w:pPr>
+        <w:pStyle w:val="Normal"/>
+        <w:jc w:val="left"/>
+        <w:rPr>
+          <w:b w:val="false"/>
+          <w:b w:val="false"/>
+          <w:bCs w:val="false"/>
+        </w:rPr>
+      </w:pPr>
+      <w:r>
+        <w:rPr>
+          <w:b/>
+          <w:bCs/>
+          <w:u w:val="none"/>
+        </w:rPr>
+      </w:r>
+    </w:p>
+    <w:p>
+      <w:pPr>
+        <w:pStyle w:val="Normal"/>
+        <w:jc w:val="left"/>
+        <w:rPr>
+          <w:b w:val="false"/>
+          <w:b w:val="false"/>
+          <w:bCs w:val="false"/>
+        </w:rPr>
+      </w:pPr>
+      <w:r>
+        <w:rPr>
+          <w:b/>
+          <w:bCs/>
+          <w:u w:val="none"/>
+        </w:rPr>
+      </w:r>
+    </w:p>
+    <w:p>
+      <w:pPr>
+        <w:pStyle w:val="Normal"/>
+        <w:jc w:val="left"/>
+        <w:rPr>
+          <w:b w:val="false"/>
+          <w:b w:val="false"/>
+          <w:bCs w:val="false"/>
+        </w:rPr>
+      </w:pPr>
+      <w:r>
+        <w:rPr>
+          <w:b/>
+          <w:bCs/>
+          <w:u w:val="none"/>
+        </w:rPr>
+      </w:r>
+    </w:p>
+    <w:p>
+      <w:pPr>
+        <w:pStyle w:val="Normal"/>
+        <w:jc w:val="left"/>
+        <w:rPr>
+          <w:b w:val="false"/>
+          <w:b w:val="false"/>
+          <w:bCs w:val="false"/>
+        </w:rPr>
+      </w:pPr>
+      <w:r>
+        <w:rPr>
+          <w:b/>
+          <w:bCs/>
+          <w:u w:val="none"/>
+        </w:rPr>
+      </w:r>
+    </w:p>
+    <w:p>
+      <w:pPr>
+        <w:pStyle w:val="Normal"/>
+        <w:jc w:val="left"/>
+        <w:rPr>
+          <w:b w:val="false"/>
+          <w:b w:val="false"/>
+          <w:bCs w:val="false"/>
+        </w:rPr>
+      </w:pPr>
+      <w:r>
+        <w:rPr>
+          <w:b/>
+          <w:bCs/>
+          <w:u w:val="none"/>
+        </w:rPr>
+      </w:r>
+    </w:p>
+    <w:p>
+      <w:pPr>
+        <w:pStyle w:val="Normal"/>
+        <w:jc w:val="left"/>
+        <w:rPr>
+          <w:b w:val="false"/>
+          <w:b w:val="false"/>
+          <w:bCs w:val="false"/>
+        </w:rPr>
+      </w:pPr>
+      <w:r>
+        <w:rPr>
+          <w:b/>
+          <w:bCs/>
+          <w:u w:val="none"/>
+        </w:rPr>
+      </w:r>
+    </w:p>
+    <w:p>
+      <w:pPr>
+        <w:pStyle w:val="Normal"/>
+        <w:jc w:val="left"/>
+        <w:rPr>
+          <w:b w:val="false"/>
+          <w:b w:val="false"/>
+          <w:bCs w:val="false"/>
+        </w:rPr>
+      </w:pPr>
+      <w:r>
+        <w:rPr>
+          <w:b/>
+          <w:bCs/>
+          <w:u w:val="none"/>
+        </w:rPr>
+      </w:r>
+    </w:p>
+    <w:p>
+      <w:pPr>
+        <w:pStyle w:val="Normal"/>
+        <w:jc w:val="left"/>
+        <w:rPr>
+          <w:b w:val="false"/>
+          <w:b w:val="false"/>
+          <w:bCs w:val="false"/>
+        </w:rPr>
+      </w:pPr>
+      <w:r>
+        <w:rPr>
+          <w:b/>
+          <w:bCs/>
+          <w:u w:val="none"/>
+        </w:rPr>
+      </w:r>
+    </w:p>
+    <w:p>
+      <w:pPr>
+        <w:pStyle w:val="Normal"/>
+        <w:jc w:val="left"/>
+        <w:rPr>
+          <w:b w:val="false"/>
+          <w:b w:val="false"/>
+          <w:bCs w:val="false"/>
+        </w:rPr>
+      </w:pPr>
+      <w:r>
+        <w:rPr>
+          <w:b/>
+          <w:bCs/>
+          <w:u w:val="none"/>
+        </w:rPr>
+      </w:r>
+    </w:p>
+    <w:p>
+      <w:pPr>
+        <w:pStyle w:val="Normal"/>
+        <w:jc w:val="left"/>
+        <w:rPr>
+          <w:b w:val="false"/>
+          <w:b w:val="false"/>
+          <w:bCs w:val="false"/>
+        </w:rPr>
+      </w:pPr>
+      <w:r>
+        <w:rPr>
+          <w:b/>
+          <w:bCs/>
+          <w:u w:val="none"/>
+        </w:rPr>
+      </w:r>
+    </w:p>
+    <w:p>
+      <w:pPr>
+        <w:pStyle w:val="Normal"/>
+        <w:jc w:val="left"/>
+        <w:rPr>
+          <w:b w:val="false"/>
+          <w:b w:val="false"/>
+          <w:bCs w:val="false"/>
+        </w:rPr>
+      </w:pPr>
+      <w:r>
+        <w:rPr>
+          <w:b/>
+          <w:bCs/>
+          <w:u w:val="none"/>
+        </w:rPr>
+      </w:r>
+    </w:p>
+    <w:p>
+      <w:pPr>
+        <w:pStyle w:val="Normal"/>
+        <w:jc w:val="left"/>
+        <w:rPr>
+          <w:b w:val="false"/>
+          <w:b w:val="false"/>
+          <w:bCs w:val="false"/>
+        </w:rPr>
+      </w:pPr>
+      <w:r>
+        <w:rPr>
+          <w:b/>
+          <w:bCs/>
+          <w:u w:val="none"/>
+        </w:rPr>
+      </w:r>
+    </w:p>
+    <w:p>
+      <w:pPr>
+        <w:pStyle w:val="Normal"/>
+        <w:jc w:val="center"/>
+        <w:rPr>
+          <w:b/>
+          <w:b/>
+          <w:bCs/>
+          <w:u w:val="none"/>
+        </w:rPr>
+      </w:pPr>
+      <w:r>
+        <w:rPr>
+          <w:b w:val="false"/>
+          <w:bCs w:val="false"/>
+          <w:u w:val="none"/>
+        </w:rPr>
+        <w:t>Figure  8.  Spearman Rank Correlation for graduation percentage per school for high economically disadvantaged students.</w:t>
+      </w:r>
+    </w:p>
+    <w:p>
+      <w:pPr>
+        <w:pStyle w:val="Normal"/>
+        <w:jc w:val="left"/>
+        <w:rPr>
+          <w:b w:val="false"/>
+          <w:b w:val="false"/>
+          <w:bCs w:val="false"/>
+        </w:rPr>
+      </w:pPr>
+      <w:r>
+        <w:rPr>
+          <w:b/>
+          <w:bCs/>
+          <w:u w:val="none"/>
+        </w:rPr>
+      </w:r>
+    </w:p>
+    <w:p>
+      <w:pPr>
+        <w:pStyle w:val="Normal"/>
+        <w:jc w:val="left"/>
+        <w:rPr>
+          <w:b/>
+          <w:b/>
+          <w:bCs/>
+        </w:rPr>
+      </w:pPr>
+      <w:r>
+        <w:rPr>
+          <w:b w:val="false"/>
+          <w:bCs w:val="false"/>
+          <w:u w:val="single"/>
+        </w:rPr>
+        <w:t>Minority population.</w:t>
+      </w:r>
+      <w:r>
+        <w:rPr>
+          <w:b w:val="false"/>
+          <w:bCs w:val="false"/>
+          <w:u w:val="none"/>
+        </w:rPr>
+        <w:t xml:space="preserve"> Schools</w:t>
+      </w:r>
+      <w:r>
+        <w:rPr>
+          <w:b w:val="false"/>
+          <w:bCs w:val="false"/>
+        </w:rPr>
+        <w:t xml:space="preserve"> are selected as having a percentage greater than the median for Black or Hispanic students. These schools are split between charter and public schools. These schools are split between charter and public schools. The distributions are compared with a one-side Mann-Whitney U Test whether the Charter is greater than Public. The test p-value = 1.34(10</w:t>
+      </w:r>
+      <w:r>
+        <w:rPr>
+          <w:b w:val="false"/>
+          <w:bCs w:val="false"/>
+          <w:vertAlign w:val="superscript"/>
+        </w:rPr>
+        <w:t>-8</w:t>
+      </w:r>
+      <w:r>
+        <w:rPr>
+          <w:b w:val="false"/>
+          <w:bCs w:val="false"/>
+        </w:rPr>
+        <w:t>)  supports rejecting the null hypothesis that these distributions are equivalent.</w:t>
+      </w:r>
+    </w:p>
+    <w:p>
+      <w:pPr>
+        <w:pStyle w:val="Normal"/>
+        <w:jc w:val="left"/>
+        <w:rPr>
+          <w:b w:val="false"/>
+          <w:b w:val="false"/>
+          <w:bCs w:val="false"/>
+        </w:rPr>
+      </w:pPr>
+      <w:r>
+        <w:rPr>
+          <w:b/>
+          <w:bCs/>
+        </w:rPr>
+      </w:r>
+    </w:p>
+    <w:p>
+      <w:pPr>
+        <w:pStyle w:val="Normal"/>
+        <w:jc w:val="left"/>
+        <w:rPr>
+          <w:b w:val="false"/>
+          <w:b w:val="false"/>
+          <w:bCs w:val="false"/>
+        </w:rPr>
+      </w:pPr>
+      <w:r>
+        <w:rPr>
+          <w:b/>
+          <w:bCs/>
+        </w:rPr>
+      </w:r>
+    </w:p>
+    <w:p>
+      <w:pPr>
+        <w:pStyle w:val="Normal"/>
+        <w:jc w:val="left"/>
+        <w:rPr>
+          <w:b w:val="false"/>
+          <w:b w:val="false"/>
+          <w:bCs w:val="false"/>
+        </w:rPr>
+      </w:pPr>
+      <w:r>
+        <w:rPr>
+          <w:b/>
+          <w:bCs/>
+        </w:rPr>
+        <w:drawing>
+          <wp:anchor behindDoc="0" distT="0" distB="0" distL="0" distR="0" simplePos="0" locked="0" layoutInCell="1" allowOverlap="1" relativeHeight="8">
+            <wp:simplePos x="0" y="0"/>
+            <wp:positionH relativeFrom="column">
+              <wp:posOffset>405765</wp:posOffset>
+            </wp:positionH>
+            <wp:positionV relativeFrom="paragraph">
+              <wp:posOffset>-28575</wp:posOffset>
+            </wp:positionV>
+            <wp:extent cx="5486400" cy="2331720"/>
+            <wp:effectExtent l="0" t="0" r="0" b="0"/>
+            <wp:wrapSquare wrapText="largest"/>
+            <wp:docPr id="9" name="Image8" descr=""/>
+            <wp:cNvGraphicFramePr>
+              <a:graphicFrameLocks xmlns:a="http://schemas.openxmlformats.org/drawingml/2006/main" noChangeAspect="1"/>
+            </wp:cNvGraphicFramePr>
+            <a:graphic xmlns:a="http://schemas.openxmlformats.org/drawingml/2006/main">
+              <a:graphicData uri="http://schemas.openxmlformats.org/drawingml/2006/picture">
+                <pic:pic xmlns:pic="http://schemas.openxmlformats.org/drawingml/2006/picture">
+                  <pic:nvPicPr>
+                    <pic:cNvPr id="9" name="Image8" descr=""/>
+                    <pic:cNvPicPr>
+                      <a:picLocks noChangeAspect="1" noChangeArrowheads="1"/>
+                    </pic:cNvPicPr>
+                  </pic:nvPicPr>
+                  <pic:blipFill>
+                    <a:blip r:embed="rId10"/>
+                    <a:stretch>
+                      <a:fillRect/>
+                    </a:stretch>
+                  </pic:blipFill>
+                  <pic:spPr bwMode="auto">
+                    <a:xfrm>
+                      <a:off x="0" y="0"/>
+                      <a:ext cx="5486400" cy="2331720"/>
+                    </a:xfrm>
+                    <a:prstGeom prst="rect">
+                      <a:avLst/>
+                    </a:prstGeom>
+                  </pic:spPr>
+                </pic:pic>
+              </a:graphicData>
+            </a:graphic>
+          </wp:anchor>
+        </w:drawing>
+      </w:r>
+    </w:p>
+    <w:p>
+      <w:pPr>
+        <w:pStyle w:val="Normal"/>
+        <w:jc w:val="left"/>
+        <w:rPr>
+          <w:b w:val="false"/>
+          <w:b w:val="false"/>
+          <w:bCs w:val="false"/>
+        </w:rPr>
+      </w:pPr>
+      <w:r>
+        <w:rPr>
+          <w:b/>
+          <w:bCs/>
+        </w:rPr>
+      </w:r>
+    </w:p>
+    <w:p>
+      <w:pPr>
+        <w:pStyle w:val="Normal"/>
+        <w:jc w:val="left"/>
+        <w:rPr>
+          <w:b w:val="false"/>
+          <w:b w:val="false"/>
+          <w:bCs w:val="false"/>
+        </w:rPr>
+      </w:pPr>
+      <w:r>
+        <w:rPr>
+          <w:b/>
+          <w:bCs/>
+        </w:rPr>
+      </w:r>
+    </w:p>
+    <w:p>
+      <w:pPr>
+        <w:pStyle w:val="Normal"/>
+        <w:jc w:val="left"/>
+        <w:rPr>
+          <w:b w:val="false"/>
+          <w:b w:val="false"/>
+          <w:bCs w:val="false"/>
+        </w:rPr>
+      </w:pPr>
+      <w:r>
+        <w:rPr>
+          <w:b/>
+          <w:bCs/>
+        </w:rPr>
+      </w:r>
+    </w:p>
+    <w:p>
+      <w:pPr>
+        <w:pStyle w:val="Normal"/>
+        <w:jc w:val="left"/>
+        <w:rPr>
+          <w:b w:val="false"/>
+          <w:b w:val="false"/>
+          <w:bCs w:val="false"/>
+        </w:rPr>
+      </w:pPr>
+      <w:r>
+        <w:rPr>
+          <w:b/>
+          <w:bCs/>
+        </w:rPr>
+      </w:r>
+    </w:p>
+    <w:p>
+      <w:pPr>
+        <w:pStyle w:val="Normal"/>
+        <w:jc w:val="left"/>
+        <w:rPr>
+          <w:b w:val="false"/>
+          <w:b w:val="false"/>
+          <w:bCs w:val="false"/>
+        </w:rPr>
+      </w:pPr>
+      <w:r>
+        <w:rPr>
+          <w:b/>
+          <w:bCs/>
+        </w:rPr>
+      </w:r>
+    </w:p>
+    <w:p>
+      <w:pPr>
+        <w:pStyle w:val="Normal"/>
+        <w:jc w:val="left"/>
+        <w:rPr>
+          <w:b w:val="false"/>
+          <w:b w:val="false"/>
+          <w:bCs w:val="false"/>
+        </w:rPr>
+      </w:pPr>
+      <w:r>
+        <w:rPr>
+          <w:b/>
+          <w:bCs/>
+        </w:rPr>
+      </w:r>
+    </w:p>
+    <w:p>
+      <w:pPr>
+        <w:pStyle w:val="Normal"/>
+        <w:jc w:val="left"/>
+        <w:rPr>
+          <w:b w:val="false"/>
+          <w:b w:val="false"/>
+          <w:bCs w:val="false"/>
+        </w:rPr>
+      </w:pPr>
+      <w:r>
+        <w:rPr>
+          <w:b/>
+          <w:bCs/>
+        </w:rPr>
+      </w:r>
+    </w:p>
+    <w:p>
+      <w:pPr>
+        <w:pStyle w:val="Normal"/>
+        <w:jc w:val="left"/>
+        <w:rPr>
+          <w:b w:val="false"/>
+          <w:b w:val="false"/>
+          <w:bCs w:val="false"/>
+        </w:rPr>
+      </w:pPr>
+      <w:r>
+        <w:rPr>
+          <w:b/>
+          <w:bCs/>
+        </w:rPr>
+      </w:r>
+    </w:p>
+    <w:p>
+      <w:pPr>
+        <w:pStyle w:val="Normal"/>
+        <w:jc w:val="left"/>
+        <w:rPr>
+          <w:b w:val="false"/>
+          <w:b w:val="false"/>
+          <w:bCs w:val="false"/>
+        </w:rPr>
+      </w:pPr>
+      <w:r>
+        <w:rPr>
+          <w:b/>
+          <w:bCs/>
+        </w:rPr>
+      </w:r>
+    </w:p>
+    <w:p>
+      <w:pPr>
+        <w:pStyle w:val="Normal"/>
+        <w:jc w:val="left"/>
+        <w:rPr>
+          <w:b w:val="false"/>
+          <w:b w:val="false"/>
+          <w:bCs w:val="false"/>
+        </w:rPr>
+      </w:pPr>
+      <w:r>
+        <w:rPr>
+          <w:b/>
+          <w:bCs/>
+        </w:rPr>
+      </w:r>
+    </w:p>
+    <w:p>
+      <w:pPr>
+        <w:pStyle w:val="Normal"/>
+        <w:jc w:val="left"/>
+        <w:rPr>
+          <w:b w:val="false"/>
+          <w:b w:val="false"/>
+          <w:bCs w:val="false"/>
+        </w:rPr>
+      </w:pPr>
+      <w:r>
+        <w:rPr>
+          <w:b/>
+          <w:bCs/>
+        </w:rPr>
+      </w:r>
+    </w:p>
+    <w:p>
+      <w:pPr>
+        <w:pStyle w:val="Normal"/>
+        <w:jc w:val="left"/>
+        <w:rPr>
+          <w:b w:val="false"/>
+          <w:b w:val="false"/>
+          <w:bCs w:val="false"/>
+        </w:rPr>
+      </w:pPr>
+      <w:r>
+        <w:rPr>
+          <w:b/>
+          <w:bCs/>
+        </w:rPr>
+      </w:r>
+    </w:p>
+    <w:p>
+      <w:pPr>
+        <w:pStyle w:val="Normal"/>
+        <w:jc w:val="left"/>
+        <w:rPr>
+          <w:b w:val="false"/>
+          <w:b w:val="false"/>
+          <w:bCs w:val="false"/>
+        </w:rPr>
+      </w:pPr>
+      <w:r>
+        <w:rPr>
+          <w:b/>
+          <w:bCs/>
+        </w:rPr>
+      </w:r>
+    </w:p>
+    <w:p>
+      <w:pPr>
+        <w:pStyle w:val="Normal"/>
+        <w:jc w:val="center"/>
+        <w:rPr>
+          <w:b/>
+          <w:b/>
+          <w:bCs/>
+        </w:rPr>
+      </w:pPr>
+      <w:r>
+        <w:rPr>
+          <w:b w:val="false"/>
+          <w:bCs w:val="false"/>
+        </w:rPr>
+        <w:t>Figure  9. Graduation rates for high minority population for charter and public schools.</w:t>
+      </w:r>
+    </w:p>
+    <w:p>
+      <w:pPr>
+        <w:pStyle w:val="Normal"/>
+        <w:jc w:val="left"/>
+        <w:rPr>
+          <w:b w:val="false"/>
+          <w:b w:val="false"/>
+          <w:bCs w:val="false"/>
+        </w:rPr>
+      </w:pPr>
+      <w:r>
+        <w:rPr>
+          <w:b/>
+          <w:bCs/>
+        </w:rPr>
+      </w:r>
+    </w:p>
+    <w:p>
+      <w:pPr>
+        <w:pStyle w:val="Normal"/>
+        <w:jc w:val="left"/>
+        <w:rPr>
+          <w:b w:val="false"/>
+          <w:b w:val="false"/>
+          <w:bCs w:val="false"/>
+        </w:rPr>
+      </w:pPr>
+      <w:r>
+        <w:rPr>
+          <w:b/>
+          <w:bCs/>
+        </w:rPr>
+      </w:r>
+    </w:p>
+    <w:p>
+      <w:pPr>
+        <w:pStyle w:val="Normal"/>
+        <w:jc w:val="left"/>
+        <w:rPr>
+          <w:b w:val="false"/>
+          <w:b w:val="false"/>
+          <w:bCs w:val="false"/>
+        </w:rPr>
+      </w:pPr>
+      <w:r>
+        <w:rPr>
+          <w:b/>
+          <w:bCs/>
+        </w:rPr>
+      </w:r>
+    </w:p>
+    <w:p>
+      <w:pPr>
+        <w:pStyle w:val="Normal"/>
+        <w:jc w:val="left"/>
+        <w:rPr>
+          <w:b w:val="false"/>
+          <w:b w:val="false"/>
+          <w:bCs w:val="false"/>
+        </w:rPr>
+      </w:pPr>
+      <w:r>
+        <w:rPr>
+          <w:b/>
+          <w:bCs/>
+        </w:rPr>
+      </w:r>
+    </w:p>
+    <w:p>
+      <w:pPr>
+        <w:pStyle w:val="Normal"/>
+        <w:jc w:val="left"/>
+        <w:rPr>
+          <w:b w:val="false"/>
+          <w:b w:val="false"/>
+          <w:bCs w:val="false"/>
+        </w:rPr>
+      </w:pPr>
+      <w:r>
+        <w:rPr>
+          <w:b/>
+          <w:bCs/>
+        </w:rPr>
       </w:r>
     </w:p>
     <w:sectPr>
@@ -1182,6 +3213,7 @@
       <w:pgNumType w:fmt="decimal"/>
       <w:formProt w:val="false"/>
       <w:textDirection w:val="lrTb"/>
+      <w:docGrid w:type="default" w:linePitch="100" w:charSpace="0"/>
     </w:sectPr>
   </w:body>
 </w:document>
@@ -1592,15 +3624,12 @@
       <w:rPr>
         <w:rFonts w:ascii="Liberation Serif" w:hAnsi="Liberation Serif" w:eastAsia="Noto Sans CJK SC" w:cs="Lohit Devanagari"/>
         <w:kern w:val="2"/>
-        <w:sz w:val="24"/>
         <w:szCs w:val="24"/>
         <w:lang w:val="en-US" w:eastAsia="zh-CN" w:bidi="hi-IN"/>
       </w:rPr>
     </w:rPrDefault>
     <w:pPrDefault>
-      <w:pPr>
-        <w:widowControl/>
-      </w:pPr>
+      <w:pPr/>
     </w:pPrDefault>
   </w:docDefaults>
   <w:style w:type="paragraph" w:styleId="Normal">
@@ -1608,6 +3637,8 @@
     <w:qFormat/>
     <w:pPr>
       <w:widowControl/>
+      <w:bidi w:val="0"/>
+      <w:jc w:val="left"/>
     </w:pPr>
     <w:rPr>
       <w:rFonts w:ascii="Liberation Serif" w:hAnsi="Liberation Serif" w:eastAsia="Noto Sans CJK SC" w:cs="Lohit Devanagari"/>
@@ -1623,6 +3654,132 @@
     <w:qFormat/>
     <w:rPr>
       <w:rFonts w:ascii="OpenSymbol" w:hAnsi="OpenSymbol" w:eastAsia="OpenSymbol" w:cs="OpenSymbol"/>
+    </w:rPr>
+  </w:style>
+  <w:style w:type="character" w:styleId="ListLabel1">
+    <w:name w:val="ListLabel 1"/>
+    <w:qFormat/>
+    <w:rPr>
+      <w:rFonts w:cs="OpenSymbol"/>
+    </w:rPr>
+  </w:style>
+  <w:style w:type="character" w:styleId="ListLabel2">
+    <w:name w:val="ListLabel 2"/>
+    <w:qFormat/>
+    <w:rPr>
+      <w:rFonts w:cs="OpenSymbol"/>
+    </w:rPr>
+  </w:style>
+  <w:style w:type="character" w:styleId="ListLabel3">
+    <w:name w:val="ListLabel 3"/>
+    <w:qFormat/>
+    <w:rPr>
+      <w:rFonts w:cs="OpenSymbol"/>
+    </w:rPr>
+  </w:style>
+  <w:style w:type="character" w:styleId="ListLabel4">
+    <w:name w:val="ListLabel 4"/>
+    <w:qFormat/>
+    <w:rPr>
+      <w:rFonts w:cs="OpenSymbol"/>
+    </w:rPr>
+  </w:style>
+  <w:style w:type="character" w:styleId="ListLabel5">
+    <w:name w:val="ListLabel 5"/>
+    <w:qFormat/>
+    <w:rPr>
+      <w:rFonts w:cs="OpenSymbol"/>
+    </w:rPr>
+  </w:style>
+  <w:style w:type="character" w:styleId="ListLabel6">
+    <w:name w:val="ListLabel 6"/>
+    <w:qFormat/>
+    <w:rPr>
+      <w:rFonts w:cs="OpenSymbol"/>
+    </w:rPr>
+  </w:style>
+  <w:style w:type="character" w:styleId="ListLabel7">
+    <w:name w:val="ListLabel 7"/>
+    <w:qFormat/>
+    <w:rPr>
+      <w:rFonts w:cs="OpenSymbol"/>
+    </w:rPr>
+  </w:style>
+  <w:style w:type="character" w:styleId="ListLabel8">
+    <w:name w:val="ListLabel 8"/>
+    <w:qFormat/>
+    <w:rPr>
+      <w:rFonts w:cs="OpenSymbol"/>
+    </w:rPr>
+  </w:style>
+  <w:style w:type="character" w:styleId="ListLabel9">
+    <w:name w:val="ListLabel 9"/>
+    <w:qFormat/>
+    <w:rPr>
+      <w:rFonts w:cs="OpenSymbol"/>
+    </w:rPr>
+  </w:style>
+  <w:style w:type="character" w:styleId="ListLabel10">
+    <w:name w:val="ListLabel 10"/>
+    <w:qFormat/>
+    <w:rPr>
+      <w:rFonts w:cs="OpenSymbol"/>
+    </w:rPr>
+  </w:style>
+  <w:style w:type="character" w:styleId="ListLabel11">
+    <w:name w:val="ListLabel 11"/>
+    <w:qFormat/>
+    <w:rPr>
+      <w:rFonts w:cs="OpenSymbol"/>
+    </w:rPr>
+  </w:style>
+  <w:style w:type="character" w:styleId="ListLabel12">
+    <w:name w:val="ListLabel 12"/>
+    <w:qFormat/>
+    <w:rPr>
+      <w:rFonts w:cs="OpenSymbol"/>
+    </w:rPr>
+  </w:style>
+  <w:style w:type="character" w:styleId="ListLabel13">
+    <w:name w:val="ListLabel 13"/>
+    <w:qFormat/>
+    <w:rPr>
+      <w:rFonts w:cs="OpenSymbol"/>
+    </w:rPr>
+  </w:style>
+  <w:style w:type="character" w:styleId="ListLabel14">
+    <w:name w:val="ListLabel 14"/>
+    <w:qFormat/>
+    <w:rPr>
+      <w:rFonts w:cs="OpenSymbol"/>
+    </w:rPr>
+  </w:style>
+  <w:style w:type="character" w:styleId="ListLabel15">
+    <w:name w:val="ListLabel 15"/>
+    <w:qFormat/>
+    <w:rPr>
+      <w:rFonts w:cs="OpenSymbol"/>
+    </w:rPr>
+  </w:style>
+  <w:style w:type="character" w:styleId="ListLabel16">
+    <w:name w:val="ListLabel 16"/>
+    <w:qFormat/>
+    <w:rPr>
+      <w:rFonts w:cs="OpenSymbol"/>
+    </w:rPr>
+  </w:style>
+  <w:style w:type="character" w:styleId="ListLabel17">
+    <w:name w:val="ListLabel 17"/>
+    <w:qFormat/>
+    <w:rPr>
+      <w:rFonts w:cs="OpenSymbol"/>
+    </w:rPr>
+  </w:style>
+  <w:style w:type="character" w:styleId="ListLabel18">
+    <w:name w:val="ListLabel 18"/>
+    <w:qFormat/>
+    <w:rPr>
+      <w:rFonts w:cs="OpenSymbol"/>
     </w:rPr>
   </w:style>
   <w:style w:type="paragraph" w:styleId="Heading">

</xml_diff>